<commit_message>
migliorata la modifica dei prodotti
</commit_message>
<xml_diff>
--- a/Relazione progetto Gabriele Magenta Biasina.docx
+++ b/Relazione progetto Gabriele Magenta Biasina.docx
@@ -10,49 +10,108 @@
     <w:p>
       <w:pPr>
         <w:rPr>
+          <w:u w:val="single"/>
           <w:lang w:val="en-US"/>
         </w:rPr>
       </w:pPr>
-      <w:r>
-        <w:t>Installare: sqlite</w:t>
-      </w:r>
-      <w:r>
+      <w:proofErr w:type="spellStart"/>
+      <w:r>
+        <w:rPr>
+          <w:lang w:val="en-US"/>
+        </w:rPr>
+        <w:t>Installare</w:t>
+      </w:r>
+      <w:proofErr w:type="spellEnd"/>
+      <w:r>
+        <w:rPr>
+          <w:lang w:val="en-US"/>
+        </w:rPr>
+        <w:t>: sqlite</w:t>
+      </w:r>
+      <w:r>
+        <w:rPr>
+          <w:lang w:val="en-US"/>
+        </w:rPr>
         <w:t xml:space="preserve">3, </w:t>
       </w:r>
       <w:proofErr w:type="spellStart"/>
       <w:r>
+        <w:rPr>
+          <w:lang w:val="en-US"/>
+        </w:rPr>
         <w:t>ejs</w:t>
       </w:r>
       <w:proofErr w:type="spellEnd"/>
       <w:r>
+        <w:rPr>
+          <w:lang w:val="en-US"/>
+        </w:rPr>
         <w:t>,</w:t>
       </w:r>
       <w:r>
+        <w:rPr>
+          <w:lang w:val="en-US"/>
+        </w:rPr>
         <w:t xml:space="preserve"> </w:t>
       </w:r>
       <w:proofErr w:type="spellStart"/>
       <w:r>
+        <w:rPr>
+          <w:lang w:val="en-US"/>
+        </w:rPr>
         <w:t>nodejs</w:t>
       </w:r>
       <w:proofErr w:type="spellEnd"/>
       <w:r>
+        <w:rPr>
+          <w:lang w:val="en-US"/>
+        </w:rPr>
         <w:t>,</w:t>
       </w:r>
       <w:r>
+        <w:rPr>
+          <w:lang w:val="en-US"/>
+        </w:rPr>
         <w:t xml:space="preserve"> </w:t>
       </w:r>
       <w:r>
+        <w:rPr>
+          <w:lang w:val="en-US"/>
+        </w:rPr>
         <w:t>express, express-session,</w:t>
       </w:r>
       <w:r>
+        <w:rPr>
+          <w:lang w:val="en-US"/>
+        </w:rPr>
         <w:t xml:space="preserve"> </w:t>
       </w:r>
       <w:proofErr w:type="spellStart"/>
       <w:r>
+        <w:rPr>
+          <w:lang w:val="en-US"/>
+        </w:rPr>
         <w:t>bcrypt</w:t>
       </w:r>
       <w:proofErr w:type="spellEnd"/>
       <w:r>
+        <w:rPr>
+          <w:lang w:val="en-US"/>
+        </w:rPr>
+        <w:t xml:space="preserve">, </w:t>
+      </w:r>
+      <w:proofErr w:type="spellStart"/>
+      <w:r>
+        <w:rPr>
+          <w:lang w:val="en-US"/>
+        </w:rPr>
+        <w:t>multer</w:t>
+      </w:r>
+      <w:proofErr w:type="spellEnd"/>
+      <w:r>
+        <w:rPr>
+          <w:lang w:val="en-US"/>
+        </w:rPr>
         <w:t>.</w:t>
       </w:r>
     </w:p>

</xml_diff>

<commit_message>
inserite ulteriori modifiche al progetto, ora è possibile eliminare un prodotto
</commit_message>
<xml_diff>
--- a/Relazione progetto Gabriele Magenta Biasina.docx
+++ b/Relazione progetto Gabriele Magenta Biasina.docx
@@ -3,118 +3,22 @@
 <w:document xmlns:wpc="http://schemas.microsoft.com/office/word/2010/wordprocessingCanvas" xmlns:cx="http://schemas.microsoft.com/office/drawing/2014/chartex" xmlns:cx1="http://schemas.microsoft.com/office/drawing/2015/9/8/chartex" xmlns:cx2="http://schemas.microsoft.com/office/drawing/2015/10/21/chartex" xmlns:cx3="http://schemas.microsoft.com/office/drawing/2016/5/9/chartex" xmlns:cx4="http://schemas.microsoft.com/office/drawing/2016/5/10/chartex" xmlns:cx5="http://schemas.microsoft.com/office/drawing/2016/5/11/chartex" xmlns:cx6="http://schemas.microsoft.com/office/drawing/2016/5/12/chartex" xmlns:cx7="http://schemas.microsoft.com/office/drawing/2016/5/13/chartex" xmlns:cx8="http://schemas.microsoft.com/office/drawing/2016/5/14/chartex" xmlns:mc="http://schemas.openxmlformats.org/markup-compatibility/2006" xmlns:aink="http://schemas.microsoft.com/office/drawing/2016/ink" xmlns:am3d="http://schemas.microsoft.com/office/drawing/2017/model3d" xmlns:o="urn:schemas-microsoft-com:office:office" xmlns:oel="http://schemas.microsoft.com/office/2019/extlst" xmlns:r="http://schemas.openxmlformats.org/officeDocument/2006/relationships" xmlns:m="http://schemas.openxmlformats.org/officeDocument/2006/math" xmlns:v="urn:schemas-microsoft-com:vml" xmlns:wp14="http://schemas.microsoft.com/office/word/2010/wordprocessingDrawing" xmlns:wp="http://schemas.openxmlformats.org/drawingml/2006/wordprocessingDrawing" xmlns:w10="urn:schemas-microsoft-com:office:word" xmlns:w="http://schemas.openxmlformats.org/wordprocessingml/2006/main" xmlns:w14="http://schemas.microsoft.com/office/word/2010/wordml" xmlns:w15="http://schemas.microsoft.com/office/word/2012/wordml" xmlns:w16cex="http://schemas.microsoft.com/office/word/2018/wordml/cex" xmlns:w16cid="http://schemas.microsoft.com/office/word/2016/wordml/cid" xmlns:w16="http://schemas.microsoft.com/office/word/2018/wordml" xmlns:w16du="http://schemas.microsoft.com/office/word/2023/wordml/word16du" xmlns:w16sdtdh="http://schemas.microsoft.com/office/word/2020/wordml/sdtdatahash" xmlns:w16sdtfl="http://schemas.microsoft.com/office/word/2024/wordml/sdtformatlock" xmlns:w16se="http://schemas.microsoft.com/office/word/2015/wordml/symex" xmlns:wpg="http://schemas.microsoft.com/office/word/2010/wordprocessingGroup" xmlns:wpi="http://schemas.microsoft.com/office/word/2010/wordprocessingInk" xmlns:wne="http://schemas.microsoft.com/office/word/2006/wordml" xmlns:wps="http://schemas.microsoft.com/office/word/2010/wordprocessingShape" mc:Ignorable="w14 w15 w16se w16cid w16 w16cex w16sdtdh w16sdtfl w16du wp14">
   <w:body>
     <w:p>
+      <w:pPr>
+        <w:jc w:val="center"/>
+        <w:rPr>
+          <w:sz w:val="36"/>
+          <w:szCs w:val="36"/>
+        </w:rPr>
+      </w:pPr>
       <w:r>
-        <w:t>Requisiti necessari per avviare il progetto:</w:t>
+        <w:rPr>
+          <w:sz w:val="36"/>
+          <w:szCs w:val="36"/>
+        </w:rPr>
+        <w:t>Relazione progetto di Metodologie Programmazione per il web di Gabriele Magenta Biasina</w:t>
       </w:r>
     </w:p>
-    <w:p>
-      <w:pPr>
-        <w:rPr>
-          <w:u w:val="single"/>
-          <w:lang w:val="en-US"/>
-        </w:rPr>
-      </w:pPr>
-      <w:proofErr w:type="spellStart"/>
-      <w:r>
-        <w:rPr>
-          <w:lang w:val="en-US"/>
-        </w:rPr>
-        <w:t>Installare</w:t>
-      </w:r>
-      <w:proofErr w:type="spellEnd"/>
-      <w:r>
-        <w:rPr>
-          <w:lang w:val="en-US"/>
-        </w:rPr>
-        <w:t>: sqlite</w:t>
-      </w:r>
-      <w:r>
-        <w:rPr>
-          <w:lang w:val="en-US"/>
-        </w:rPr>
-        <w:t xml:space="preserve">3, </w:t>
-      </w:r>
-      <w:proofErr w:type="spellStart"/>
-      <w:r>
-        <w:rPr>
-          <w:lang w:val="en-US"/>
-        </w:rPr>
-        <w:t>ejs</w:t>
-      </w:r>
-      <w:proofErr w:type="spellEnd"/>
-      <w:r>
-        <w:rPr>
-          <w:lang w:val="en-US"/>
-        </w:rPr>
-        <w:t>,</w:t>
-      </w:r>
-      <w:r>
-        <w:rPr>
-          <w:lang w:val="en-US"/>
-        </w:rPr>
-        <w:t xml:space="preserve"> </w:t>
-      </w:r>
-      <w:proofErr w:type="spellStart"/>
-      <w:r>
-        <w:rPr>
-          <w:lang w:val="en-US"/>
-        </w:rPr>
-        <w:t>nodejs</w:t>
-      </w:r>
-      <w:proofErr w:type="spellEnd"/>
-      <w:r>
-        <w:rPr>
-          <w:lang w:val="en-US"/>
-        </w:rPr>
-        <w:t>,</w:t>
-      </w:r>
-      <w:r>
-        <w:rPr>
-          <w:lang w:val="en-US"/>
-        </w:rPr>
-        <w:t xml:space="preserve"> </w:t>
-      </w:r>
-      <w:r>
-        <w:rPr>
-          <w:lang w:val="en-US"/>
-        </w:rPr>
-        <w:t>express, express-session,</w:t>
-      </w:r>
-      <w:r>
-        <w:rPr>
-          <w:lang w:val="en-US"/>
-        </w:rPr>
-        <w:t xml:space="preserve"> </w:t>
-      </w:r>
-      <w:proofErr w:type="spellStart"/>
-      <w:r>
-        <w:rPr>
-          <w:lang w:val="en-US"/>
-        </w:rPr>
-        <w:t>bcrypt</w:t>
-      </w:r>
-      <w:proofErr w:type="spellEnd"/>
-      <w:r>
-        <w:rPr>
-          <w:lang w:val="en-US"/>
-        </w:rPr>
-        <w:t xml:space="preserve">, </w:t>
-      </w:r>
-      <w:proofErr w:type="spellStart"/>
-      <w:r>
-        <w:rPr>
-          <w:lang w:val="en-US"/>
-        </w:rPr>
-        <w:t>multer</w:t>
-      </w:r>
-      <w:proofErr w:type="spellEnd"/>
-      <w:r>
-        <w:rPr>
-          <w:lang w:val="en-US"/>
-        </w:rPr>
-        <w:t>.</w:t>
-      </w:r>
-    </w:p>
+    <w:p/>
     <w:sectPr>
       <w:pgSz w:w="11906" w:h="16838"/>
       <w:pgMar w:top="1417" w:right="1134" w:bottom="1134" w:left="1134" w:header="708" w:footer="708" w:gutter="0"/>

</xml_diff>

<commit_message>
ultimato il progetto, in attesa di un collaudo finale
</commit_message>
<xml_diff>
--- a/Relazione progetto Gabriele Magenta Biasina.docx
+++ b/Relazione progetto Gabriele Magenta Biasina.docx
@@ -16,6 +16,913 @@
           <w:szCs w:val="36"/>
         </w:rPr>
         <w:t>Relazione progetto di Metodologie Programmazione per il web di Gabriele Magenta Biasina</w:t>
+      </w:r>
+      <w:r>
+        <w:rPr>
+          <w:sz w:val="36"/>
+          <w:szCs w:val="36"/>
+        </w:rPr>
+        <w:t xml:space="preserve"> </w:t>
+      </w:r>
+    </w:p>
+    <w:p>
+      <w:pPr>
+        <w:jc w:val="center"/>
+        <w:rPr>
+          <w:sz w:val="36"/>
+          <w:szCs w:val="36"/>
+        </w:rPr>
+      </w:pPr>
+      <w:r>
+        <w:rPr>
+          <w:sz w:val="36"/>
+          <w:szCs w:val="36"/>
+        </w:rPr>
+        <w:t>Matricola: 20044231</w:t>
+      </w:r>
+    </w:p>
+    <w:p>
+      <w:pPr>
+        <w:rPr>
+          <w:b/>
+          <w:bCs/>
+        </w:rPr>
+      </w:pPr>
+      <w:r>
+        <w:rPr>
+          <w:b/>
+          <w:bCs/>
+        </w:rPr>
+        <w:t>1. Scelte di Progettazione</w:t>
+      </w:r>
+    </w:p>
+    <w:p>
+      <w:pPr>
+        <w:rPr>
+          <w:b/>
+          <w:bCs/>
+        </w:rPr>
+      </w:pPr>
+      <w:r>
+        <w:rPr>
+          <w:b/>
+          <w:bCs/>
+        </w:rPr>
+        <w:t>Layout e Interfaccia</w:t>
+      </w:r>
+    </w:p>
+    <w:p>
+      <w:pPr>
+        <w:numPr>
+          <w:ilvl w:val="0"/>
+          <w:numId w:val="1"/>
+        </w:numPr>
+      </w:pPr>
+      <w:r>
+        <w:rPr>
+          <w:b/>
+          <w:bCs/>
+        </w:rPr>
+        <w:t>Template</w:t>
+      </w:r>
+      <w:r>
+        <w:t xml:space="preserve">: </w:t>
+      </w:r>
+      <w:r>
+        <w:t xml:space="preserve">Ho </w:t>
+      </w:r>
+      <w:r>
+        <w:t>utilizzato EJS per la generazione dinamica delle pagine HTML, permettendo l’inserimento di dati lato server e la personalizzazione delle viste in base all’utente.</w:t>
+      </w:r>
+    </w:p>
+    <w:p>
+      <w:pPr>
+        <w:numPr>
+          <w:ilvl w:val="0"/>
+          <w:numId w:val="1"/>
+        </w:numPr>
+      </w:pPr>
+      <w:r>
+        <w:rPr>
+          <w:b/>
+          <w:bCs/>
+        </w:rPr>
+        <w:t>Struttura delle pagine</w:t>
+      </w:r>
+      <w:r>
+        <w:t>: Le pagine principali includono home</w:t>
+      </w:r>
+      <w:r>
+        <w:t xml:space="preserve"> del sito</w:t>
+      </w:r>
+      <w:r>
+        <w:t>, catalogo, carrello, wishlist, area riservata, gestione prodotti, gestione ordini, account utente, checkout, conferma ordine, contatti, spedizione e lavora con noi.</w:t>
+      </w:r>
+    </w:p>
+    <w:p>
+      <w:pPr>
+        <w:numPr>
+          <w:ilvl w:val="0"/>
+          <w:numId w:val="1"/>
+        </w:numPr>
+      </w:pPr>
+      <w:r>
+        <w:rPr>
+          <w:b/>
+          <w:bCs/>
+        </w:rPr>
+        <w:t>Componenti riutilizzabili</w:t>
+      </w:r>
+      <w:r>
+        <w:t xml:space="preserve">: </w:t>
+      </w:r>
+      <w:proofErr w:type="spellStart"/>
+      <w:r>
+        <w:t>Header</w:t>
+      </w:r>
+      <w:proofErr w:type="spellEnd"/>
+      <w:r>
+        <w:t xml:space="preserve">, </w:t>
+      </w:r>
+      <w:proofErr w:type="spellStart"/>
+      <w:r>
+        <w:t>footer</w:t>
+      </w:r>
+      <w:proofErr w:type="spellEnd"/>
+      <w:r>
+        <w:t xml:space="preserve"> e </w:t>
+      </w:r>
+      <w:proofErr w:type="spellStart"/>
+      <w:r>
+        <w:t>navbar</w:t>
+      </w:r>
+      <w:proofErr w:type="spellEnd"/>
+      <w:r>
+        <w:t xml:space="preserve"> sono stati progettati per essere inclusi in tutte le pagine, garantendo coerenza grafica e facilità di navigazione.</w:t>
+      </w:r>
+    </w:p>
+    <w:p>
+      <w:pPr>
+        <w:numPr>
+          <w:ilvl w:val="0"/>
+          <w:numId w:val="1"/>
+        </w:numPr>
+      </w:pPr>
+      <w:r>
+        <w:rPr>
+          <w:b/>
+          <w:bCs/>
+        </w:rPr>
+        <w:t>Responsive design</w:t>
+      </w:r>
+      <w:r>
+        <w:t xml:space="preserve">: Il layout è stato pensato per essere fruibile </w:t>
+      </w:r>
+      <w:r>
+        <w:t>su dispositivi desktop.</w:t>
+      </w:r>
+    </w:p>
+    <w:p>
+      <w:pPr>
+        <w:rPr>
+          <w:b/>
+          <w:bCs/>
+        </w:rPr>
+      </w:pPr>
+      <w:r>
+        <w:rPr>
+          <w:b/>
+          <w:bCs/>
+        </w:rPr>
+        <w:t>Componenti Utilizzati</w:t>
+      </w:r>
+    </w:p>
+    <w:p>
+      <w:pPr>
+        <w:numPr>
+          <w:ilvl w:val="0"/>
+          <w:numId w:val="17"/>
+        </w:numPr>
+      </w:pPr>
+      <w:r>
+        <w:rPr>
+          <w:b/>
+          <w:bCs/>
+        </w:rPr>
+        <w:t>Express.js</w:t>
+      </w:r>
+      <w:r>
+        <w:t xml:space="preserve">: Framework </w:t>
+      </w:r>
+      <w:proofErr w:type="spellStart"/>
+      <w:r>
+        <w:t>backend</w:t>
+      </w:r>
+      <w:proofErr w:type="spellEnd"/>
+      <w:r>
+        <w:t xml:space="preserve"> per la gestione delle </w:t>
+      </w:r>
+      <w:proofErr w:type="spellStart"/>
+      <w:r>
+        <w:t>route</w:t>
+      </w:r>
+      <w:proofErr w:type="spellEnd"/>
+      <w:r>
+        <w:t xml:space="preserve"> e delle logiche di business.</w:t>
+      </w:r>
+    </w:p>
+    <w:p>
+      <w:pPr>
+        <w:numPr>
+          <w:ilvl w:val="0"/>
+          <w:numId w:val="17"/>
+        </w:numPr>
+      </w:pPr>
+      <w:proofErr w:type="spellStart"/>
+      <w:r>
+        <w:rPr>
+          <w:b/>
+          <w:bCs/>
+        </w:rPr>
+        <w:t>SQLite</w:t>
+      </w:r>
+      <w:proofErr w:type="spellEnd"/>
+      <w:r>
+        <w:t>: Database relazionale leggero, integrato tramite il modulo </w:t>
+      </w:r>
+      <w:hyperlink r:id="rId5" w:history="1">
+        <w:r>
+          <w:rPr>
+            <w:rStyle w:val="Collegamentoipertestuale"/>
+            <w:color w:val="auto"/>
+            <w:u w:val="none"/>
+          </w:rPr>
+          <w:t>sqlite3</w:t>
+        </w:r>
+      </w:hyperlink>
+      <w:r>
+        <w:t>.</w:t>
+      </w:r>
+    </w:p>
+    <w:p>
+      <w:pPr>
+        <w:numPr>
+          <w:ilvl w:val="0"/>
+          <w:numId w:val="17"/>
+        </w:numPr>
+      </w:pPr>
+      <w:r>
+        <w:rPr>
+          <w:b/>
+          <w:bCs/>
+        </w:rPr>
+        <w:t>Sessioni</w:t>
+      </w:r>
+      <w:r>
+        <w:t>: Gestite tramite </w:t>
+      </w:r>
+      <w:hyperlink r:id="rId6" w:history="1">
+        <w:r>
+          <w:rPr>
+            <w:rStyle w:val="Collegamentoipertestuale"/>
+            <w:color w:val="auto"/>
+            <w:u w:val="none"/>
+          </w:rPr>
+          <w:t>express-session</w:t>
+        </w:r>
+      </w:hyperlink>
+      <w:r>
+        <w:t> per autenticazione e persistenza del carrello anche per utenti non loggati.</w:t>
+      </w:r>
+    </w:p>
+    <w:p>
+      <w:pPr>
+        <w:numPr>
+          <w:ilvl w:val="0"/>
+          <w:numId w:val="17"/>
+        </w:numPr>
+      </w:pPr>
+      <w:proofErr w:type="spellStart"/>
+      <w:r>
+        <w:rPr>
+          <w:b/>
+          <w:bCs/>
+        </w:rPr>
+        <w:t>Multer</w:t>
+      </w:r>
+      <w:proofErr w:type="spellEnd"/>
+      <w:r>
+        <w:t>: Per la gestione dell’upload delle immagini dei prodotti.</w:t>
+      </w:r>
+    </w:p>
+    <w:p>
+      <w:pPr>
+        <w:numPr>
+          <w:ilvl w:val="0"/>
+          <w:numId w:val="17"/>
+        </w:numPr>
+      </w:pPr>
+      <w:proofErr w:type="spellStart"/>
+      <w:r>
+        <w:rPr>
+          <w:b/>
+          <w:bCs/>
+        </w:rPr>
+        <w:t>Bcrypt</w:t>
+      </w:r>
+      <w:proofErr w:type="spellEnd"/>
+      <w:r>
+        <w:t>: Per l’</w:t>
+      </w:r>
+      <w:proofErr w:type="spellStart"/>
+      <w:r>
+        <w:t>hashing</w:t>
+      </w:r>
+      <w:proofErr w:type="spellEnd"/>
+      <w:r>
+        <w:t xml:space="preserve"> sicuro delle password degli utenti.</w:t>
+      </w:r>
+    </w:p>
+    <w:p>
+      <w:pPr>
+        <w:numPr>
+          <w:ilvl w:val="0"/>
+          <w:numId w:val="17"/>
+        </w:numPr>
+      </w:pPr>
+      <w:r>
+        <w:rPr>
+          <w:b/>
+          <w:bCs/>
+        </w:rPr>
+        <w:t>Serve-</w:t>
+      </w:r>
+      <w:proofErr w:type="spellStart"/>
+      <w:r>
+        <w:rPr>
+          <w:b/>
+          <w:bCs/>
+        </w:rPr>
+        <w:t>favicon</w:t>
+      </w:r>
+      <w:proofErr w:type="spellEnd"/>
+      <w:r>
+        <w:t xml:space="preserve">: Per la gestione della </w:t>
+      </w:r>
+      <w:proofErr w:type="spellStart"/>
+      <w:r>
+        <w:t>favicon</w:t>
+      </w:r>
+      <w:proofErr w:type="spellEnd"/>
+      <w:r>
+        <w:t xml:space="preserve"> del sito.</w:t>
+      </w:r>
+    </w:p>
+    <w:p>
+      <w:pPr>
+        <w:numPr>
+          <w:ilvl w:val="0"/>
+          <w:numId w:val="17"/>
+        </w:numPr>
+      </w:pPr>
+      <w:r>
+        <w:rPr>
+          <w:b/>
+          <w:bCs/>
+        </w:rPr>
+        <w:t>File system (</w:t>
+      </w:r>
+      <w:proofErr w:type="spellStart"/>
+      <w:r>
+        <w:rPr>
+          <w:b/>
+          <w:bCs/>
+        </w:rPr>
+        <w:t>fs</w:t>
+      </w:r>
+      <w:proofErr w:type="spellEnd"/>
+      <w:r>
+        <w:rPr>
+          <w:b/>
+          <w:bCs/>
+        </w:rPr>
+        <w:t>)</w:t>
+      </w:r>
+      <w:r>
+        <w:t>: Per la gestione delle candidature e delle immagini.</w:t>
+      </w:r>
+    </w:p>
+    <w:p>
+      <w:pPr>
+        <w:rPr>
+          <w:b/>
+          <w:bCs/>
+        </w:rPr>
+      </w:pPr>
+      <w:r>
+        <w:rPr>
+          <w:b/>
+          <w:bCs/>
+        </w:rPr>
+        <w:t>2. Struttura del Database</w:t>
+      </w:r>
+    </w:p>
+    <w:p>
+      <w:r>
+        <w:t>Il database è composto dalle seguenti tabelle principali:</w:t>
+      </w:r>
+    </w:p>
+    <w:p>
+      <w:pPr>
+        <w:numPr>
+          <w:ilvl w:val="0"/>
+          <w:numId w:val="18"/>
+        </w:numPr>
+      </w:pPr>
+      <w:r>
+        <w:rPr>
+          <w:b/>
+          <w:bCs/>
+        </w:rPr>
+        <w:t>Utenti</w:t>
+      </w:r>
+      <w:r>
+        <w:t>: Gestisce le informazioni degli utenti (</w:t>
+      </w:r>
+      <w:proofErr w:type="gramStart"/>
+      <w:r>
+        <w:t>email</w:t>
+      </w:r>
+      <w:proofErr w:type="gramEnd"/>
+      <w:r>
+        <w:t xml:space="preserve">, password </w:t>
+      </w:r>
+      <w:proofErr w:type="spellStart"/>
+      <w:r>
+        <w:t>hashata</w:t>
+      </w:r>
+      <w:proofErr w:type="spellEnd"/>
+      <w:r>
+        <w:t>, nome, cognome, indirizzo, telefono, flag admin).</w:t>
+      </w:r>
+    </w:p>
+    <w:p>
+      <w:pPr>
+        <w:numPr>
+          <w:ilvl w:val="0"/>
+          <w:numId w:val="18"/>
+        </w:numPr>
+      </w:pPr>
+      <w:r>
+        <w:rPr>
+          <w:b/>
+          <w:bCs/>
+        </w:rPr>
+        <w:t>Prodotti</w:t>
+      </w:r>
+      <w:r>
+        <w:t>: Contiene i dati dei prodotti (nome, prezzo, quantità, categoria, disponibilità, immagine, descrizione).</w:t>
+      </w:r>
+    </w:p>
+    <w:p>
+      <w:pPr>
+        <w:numPr>
+          <w:ilvl w:val="0"/>
+          <w:numId w:val="18"/>
+        </w:numPr>
+      </w:pPr>
+      <w:r>
+        <w:rPr>
+          <w:b/>
+          <w:bCs/>
+        </w:rPr>
+        <w:t>Ordini</w:t>
+      </w:r>
+      <w:r>
+        <w:t>: Raccoglie gli ordini effettuati dagli utenti, con riferimenti a utente, indirizzo, telefono, data e totale.</w:t>
+      </w:r>
+    </w:p>
+    <w:p>
+      <w:pPr>
+        <w:numPr>
+          <w:ilvl w:val="0"/>
+          <w:numId w:val="18"/>
+        </w:numPr>
+      </w:pPr>
+      <w:proofErr w:type="spellStart"/>
+      <w:r>
+        <w:rPr>
+          <w:b/>
+          <w:bCs/>
+        </w:rPr>
+        <w:t>Dettagli_Ordine</w:t>
+      </w:r>
+      <w:proofErr w:type="spellEnd"/>
+      <w:r>
+        <w:t>: Associa ogni ordine ai prodotti acquistati e alle relative quantità.</w:t>
+      </w:r>
+    </w:p>
+    <w:p>
+      <w:pPr>
+        <w:numPr>
+          <w:ilvl w:val="0"/>
+          <w:numId w:val="18"/>
+        </w:numPr>
+      </w:pPr>
+      <w:r>
+        <w:rPr>
+          <w:b/>
+          <w:bCs/>
+        </w:rPr>
+        <w:t>Carrello</w:t>
+      </w:r>
+      <w:r>
+        <w:t xml:space="preserve">: Permette di gestire il carrello sia per utenti loggati (tramite </w:t>
+      </w:r>
+      <w:proofErr w:type="gramStart"/>
+      <w:r>
+        <w:t>email</w:t>
+      </w:r>
+      <w:proofErr w:type="gramEnd"/>
+      <w:r>
+        <w:t xml:space="preserve">) che per guest (tramite </w:t>
+      </w:r>
+      <w:proofErr w:type="spellStart"/>
+      <w:r>
+        <w:t>sessionID</w:t>
+      </w:r>
+      <w:proofErr w:type="spellEnd"/>
+      <w:r>
+        <w:t>).</w:t>
+      </w:r>
+    </w:p>
+    <w:p>
+      <w:pPr>
+        <w:numPr>
+          <w:ilvl w:val="0"/>
+          <w:numId w:val="18"/>
+        </w:numPr>
+      </w:pPr>
+      <w:r>
+        <w:rPr>
+          <w:b/>
+          <w:bCs/>
+        </w:rPr>
+        <w:t>Wishlist</w:t>
+      </w:r>
+      <w:r>
+        <w:t>: Gestisce la lista dei desideri degli utenti.</w:t>
+      </w:r>
+    </w:p>
+    <w:p>
+      <w:pPr>
+        <w:numPr>
+          <w:ilvl w:val="0"/>
+          <w:numId w:val="18"/>
+        </w:numPr>
+      </w:pPr>
+      <w:proofErr w:type="spellStart"/>
+      <w:r>
+        <w:rPr>
+          <w:b/>
+          <w:bCs/>
+        </w:rPr>
+        <w:lastRenderedPageBreak/>
+        <w:t>CartePagamento</w:t>
+      </w:r>
+      <w:proofErr w:type="spellEnd"/>
+      <w:r>
+        <w:t>: Salva le carte di pagamento degli utenti che scelgono di memorizzarle.</w:t>
+      </w:r>
+    </w:p>
+    <w:p>
+      <w:pPr>
+        <w:numPr>
+          <w:ilvl w:val="0"/>
+          <w:numId w:val="18"/>
+        </w:numPr>
+      </w:pPr>
+      <w:r>
+        <w:rPr>
+          <w:b/>
+          <w:bCs/>
+        </w:rPr>
+        <w:t>Candidature</w:t>
+      </w:r>
+      <w:r>
+        <w:t>: Salvate in un file JSON, raccolgono le richieste inviate tramite il form "Lavora con noi".</w:t>
+      </w:r>
+    </w:p>
+    <w:p>
+      <w:pPr>
+        <w:rPr>
+          <w:b/>
+          <w:bCs/>
+        </w:rPr>
+      </w:pPr>
+      <w:r>
+        <w:rPr>
+          <w:b/>
+          <w:bCs/>
+        </w:rPr>
+        <w:t>3. Scelte Implementative e Funzionali</w:t>
+      </w:r>
+    </w:p>
+    <w:p>
+      <w:pPr>
+        <w:rPr>
+          <w:b/>
+          <w:bCs/>
+        </w:rPr>
+      </w:pPr>
+      <w:r>
+        <w:rPr>
+          <w:b/>
+          <w:bCs/>
+        </w:rPr>
+        <w:t>Autenticazione e Sessioni</w:t>
+      </w:r>
+    </w:p>
+    <w:p>
+      <w:pPr>
+        <w:numPr>
+          <w:ilvl w:val="0"/>
+          <w:numId w:val="19"/>
+        </w:numPr>
+      </w:pPr>
+      <w:r>
+        <w:t>Gli utenti possono registrarsi, accedere e modificare i propri dati</w:t>
+      </w:r>
+      <w:r>
+        <w:t>, inclusa la password</w:t>
+      </w:r>
+      <w:r>
+        <w:t>.</w:t>
+      </w:r>
+    </w:p>
+    <w:p>
+      <w:pPr>
+        <w:numPr>
+          <w:ilvl w:val="0"/>
+          <w:numId w:val="19"/>
+        </w:numPr>
+      </w:pPr>
+      <w:r>
+        <w:t>L’admin ha un accesso riservato separato e privilegiato.</w:t>
+      </w:r>
+    </w:p>
+    <w:p>
+      <w:pPr>
+        <w:numPr>
+          <w:ilvl w:val="0"/>
+          <w:numId w:val="19"/>
+        </w:numPr>
+      </w:pPr>
+      <w:r>
+        <w:t xml:space="preserve">Il carrello viene mantenuto anche per utenti non loggati tramite un </w:t>
+      </w:r>
+      <w:proofErr w:type="spellStart"/>
+      <w:r>
+        <w:t>sessionID</w:t>
+      </w:r>
+      <w:proofErr w:type="spellEnd"/>
+      <w:r>
+        <w:t xml:space="preserve"> univoco, e viene unificato con quello dell’utente al momento del login.</w:t>
+      </w:r>
+    </w:p>
+    <w:p>
+      <w:pPr>
+        <w:rPr>
+          <w:b/>
+          <w:bCs/>
+        </w:rPr>
+      </w:pPr>
+      <w:r>
+        <w:rPr>
+          <w:b/>
+          <w:bCs/>
+        </w:rPr>
+        <w:t>Gestione Prodotti e Ordini</w:t>
+      </w:r>
+    </w:p>
+    <w:p>
+      <w:pPr>
+        <w:numPr>
+          <w:ilvl w:val="0"/>
+          <w:numId w:val="20"/>
+        </w:numPr>
+      </w:pPr>
+      <w:r>
+        <w:t>L’admin può aggiungere, modificare e visualizzare prodotti e ordini tramite un’area riservata.</w:t>
+      </w:r>
+    </w:p>
+    <w:p>
+      <w:pPr>
+        <w:numPr>
+          <w:ilvl w:val="0"/>
+          <w:numId w:val="20"/>
+        </w:numPr>
+      </w:pPr>
+      <w:r>
+        <w:t xml:space="preserve">L’upload multiplo di immagini prodotto è gestito tramite </w:t>
+      </w:r>
+      <w:proofErr w:type="spellStart"/>
+      <w:r>
+        <w:t>Multer</w:t>
+      </w:r>
+      <w:proofErr w:type="spellEnd"/>
+      <w:r>
+        <w:t>, con rinomina automatica dei file.</w:t>
+      </w:r>
+    </w:p>
+    <w:p>
+      <w:pPr>
+        <w:numPr>
+          <w:ilvl w:val="0"/>
+          <w:numId w:val="20"/>
+        </w:numPr>
+      </w:pPr>
+      <w:r>
+        <w:t>Gli utenti possono visualizzare i dettagli dei prodotti, aggiungerli al carrello o alla wishlist, modificare le quantità e procedere al checkout.</w:t>
+      </w:r>
+    </w:p>
+    <w:p>
+      <w:pPr>
+        <w:rPr>
+          <w:b/>
+          <w:bCs/>
+        </w:rPr>
+      </w:pPr>
+      <w:r>
+        <w:rPr>
+          <w:b/>
+          <w:bCs/>
+        </w:rPr>
+        <w:t>Checkout e Pagamenti</w:t>
+      </w:r>
+    </w:p>
+    <w:p>
+      <w:pPr>
+        <w:numPr>
+          <w:ilvl w:val="0"/>
+          <w:numId w:val="21"/>
+        </w:numPr>
+      </w:pPr>
+      <w:r>
+        <w:t>Il checkout prevede la validazione dei dati della carta di credito e la possibilità di salvare la carta</w:t>
+      </w:r>
+      <w:r>
+        <w:t>, tramite la spunta di un flag,</w:t>
+      </w:r>
+      <w:r>
+        <w:t xml:space="preserve"> per acquisti futuri.</w:t>
+      </w:r>
+    </w:p>
+    <w:p>
+      <w:pPr>
+        <w:numPr>
+          <w:ilvl w:val="0"/>
+          <w:numId w:val="21"/>
+        </w:numPr>
+      </w:pPr>
+      <w:r>
+        <w:t>Gli ordini vengono registrati nel database, con dettaglio dei prodotti acquistati.</w:t>
+      </w:r>
+    </w:p>
+    <w:p>
+      <w:pPr>
+        <w:numPr>
+          <w:ilvl w:val="0"/>
+          <w:numId w:val="21"/>
+        </w:numPr>
+      </w:pPr>
+      <w:r>
+        <w:t>Dopo l’acquisto, il carrello viene svuotato.</w:t>
+      </w:r>
+    </w:p>
+    <w:p>
+      <w:pPr>
+        <w:rPr>
+          <w:b/>
+          <w:bCs/>
+        </w:rPr>
+      </w:pPr>
+      <w:r>
+        <w:rPr>
+          <w:b/>
+          <w:bCs/>
+        </w:rPr>
+        <w:t>Funzionalità Extra</w:t>
+      </w:r>
+    </w:p>
+    <w:p>
+      <w:pPr>
+        <w:numPr>
+          <w:ilvl w:val="0"/>
+          <w:numId w:val="22"/>
+        </w:numPr>
+      </w:pPr>
+      <w:r>
+        <w:rPr>
+          <w:b/>
+          <w:bCs/>
+        </w:rPr>
+        <w:t>Wishlist</w:t>
+      </w:r>
+      <w:r>
+        <w:t>: Gli utenti loggati possono aggiungere prodotti alla wishlist, modificarne la quantità, rimuoverli o spostarli nel carrello.</w:t>
+      </w:r>
+    </w:p>
+    <w:p>
+      <w:pPr>
+        <w:numPr>
+          <w:ilvl w:val="0"/>
+          <w:numId w:val="22"/>
+        </w:numPr>
+      </w:pPr>
+      <w:r>
+        <w:rPr>
+          <w:b/>
+          <w:bCs/>
+        </w:rPr>
+        <w:t>Ricerca e Filtri</w:t>
+      </w:r>
+      <w:r>
+        <w:t>: È possibile cercare prodotti per nome, filtrare per categoria e prezzo, e ordinare i risultati.</w:t>
+      </w:r>
+    </w:p>
+    <w:p>
+      <w:pPr>
+        <w:numPr>
+          <w:ilvl w:val="0"/>
+          <w:numId w:val="22"/>
+        </w:numPr>
+      </w:pPr>
+      <w:r>
+        <w:rPr>
+          <w:b/>
+          <w:bCs/>
+        </w:rPr>
+        <w:t>Gestione candidature</w:t>
+      </w:r>
+      <w:r>
+        <w:t>: Le richieste inviate tramite il form "Lavora con noi" vengono salvate in un file JSON e sono consultabili dall’admin.</w:t>
+      </w:r>
+    </w:p>
+    <w:p>
+      <w:pPr>
+        <w:rPr>
+          <w:b/>
+          <w:bCs/>
+        </w:rPr>
+      </w:pPr>
+      <w:r>
+        <w:rPr>
+          <w:b/>
+          <w:bCs/>
+        </w:rPr>
+        <w:t>Sicurezza</w:t>
+      </w:r>
+    </w:p>
+    <w:p>
+      <w:pPr>
+        <w:numPr>
+          <w:ilvl w:val="0"/>
+          <w:numId w:val="23"/>
+        </w:numPr>
+      </w:pPr>
+      <w:r>
+        <w:t xml:space="preserve">Le password sono sempre salvate in forma </w:t>
+      </w:r>
+      <w:proofErr w:type="spellStart"/>
+      <w:r>
+        <w:t>hashata</w:t>
+      </w:r>
+      <w:proofErr w:type="spellEnd"/>
+      <w:r>
+        <w:t>.</w:t>
+      </w:r>
+    </w:p>
+    <w:p>
+      <w:pPr>
+        <w:numPr>
+          <w:ilvl w:val="0"/>
+          <w:numId w:val="23"/>
+        </w:numPr>
+      </w:pPr>
+      <w:r>
+        <w:t>Le operazioni sensibili sono protette da middleware che verificano autenticazione e privilegi.</w:t>
+      </w:r>
+    </w:p>
+    <w:p>
+      <w:pPr>
+        <w:numPr>
+          <w:ilvl w:val="0"/>
+          <w:numId w:val="23"/>
+        </w:numPr>
+      </w:pPr>
+      <w:r>
+        <w:t>I dati delle carte di pagamento sono salvati solo se richiesto dall’utente e associati all’account.</w:t>
       </w:r>
     </w:p>
     <w:p/>
@@ -27,6 +934,3507 @@
     </w:sectPr>
   </w:body>
 </w:document>
+</file>
+
+<file path=word/numbering.xml><?xml version="1.0" encoding="utf-8"?>
+<w:numbering xmlns:wpc="http://schemas.microsoft.com/office/word/2010/wordprocessingCanvas" xmlns:cx="http://schemas.microsoft.com/office/drawing/2014/chartex" xmlns:cx1="http://schemas.microsoft.com/office/drawing/2015/9/8/chartex" xmlns:cx2="http://schemas.microsoft.com/office/drawing/2015/10/21/chartex" xmlns:cx3="http://schemas.microsoft.com/office/drawing/2016/5/9/chartex" xmlns:cx4="http://schemas.microsoft.com/office/drawing/2016/5/10/chartex" xmlns:cx5="http://schemas.microsoft.com/office/drawing/2016/5/11/chartex" xmlns:cx6="http://schemas.microsoft.com/office/drawing/2016/5/12/chartex" xmlns:cx7="http://schemas.microsoft.com/office/drawing/2016/5/13/chartex" xmlns:cx8="http://schemas.microsoft.com/office/drawing/2016/5/14/chartex" xmlns:mc="http://schemas.openxmlformats.org/markup-compatibility/2006" xmlns:aink="http://schemas.microsoft.com/office/drawing/2016/ink" xmlns:am3d="http://schemas.microsoft.com/office/drawing/2017/model3d" xmlns:o="urn:schemas-microsoft-com:office:office" xmlns:oel="http://schemas.microsoft.com/office/2019/extlst" xmlns:r="http://schemas.openxmlformats.org/officeDocument/2006/relationships" xmlns:m="http://schemas.openxmlformats.org/officeDocument/2006/math" xmlns:v="urn:schemas-microsoft-com:vml" xmlns:wp14="http://schemas.microsoft.com/office/word/2010/wordprocessingDrawing" xmlns:wp="http://schemas.openxmlformats.org/drawingml/2006/wordprocessingDrawing" xmlns:w10="urn:schemas-microsoft-com:office:word" xmlns:w="http://schemas.openxmlformats.org/wordprocessingml/2006/main" xmlns:w14="http://schemas.microsoft.com/office/word/2010/wordml" xmlns:w15="http://schemas.microsoft.com/office/word/2012/wordml" xmlns:w16cex="http://schemas.microsoft.com/office/word/2018/wordml/cex" xmlns:w16cid="http://schemas.microsoft.com/office/word/2016/wordml/cid" xmlns:w16="http://schemas.microsoft.com/office/word/2018/wordml" xmlns:w16du="http://schemas.microsoft.com/office/word/2023/wordml/word16du" xmlns:w16sdtdh="http://schemas.microsoft.com/office/word/2020/wordml/sdtdatahash" xmlns:w16sdtfl="http://schemas.microsoft.com/office/word/2024/wordml/sdtformatlock" xmlns:w16se="http://schemas.microsoft.com/office/word/2015/wordml/symex" xmlns:wpg="http://schemas.microsoft.com/office/word/2010/wordprocessingGroup" xmlns:wpi="http://schemas.microsoft.com/office/word/2010/wordprocessingInk" xmlns:wne="http://schemas.microsoft.com/office/word/2006/wordml" xmlns:wps="http://schemas.microsoft.com/office/word/2010/wordprocessingShape" mc:Ignorable="w14 w15 w16se w16cid w16 w16cex w16sdtdh w16sdtfl w16du wp14">
+  <w:abstractNum w:abstractNumId="0" w15:restartNumberingAfterBreak="0">
+    <w:nsid w:val="052A5DAC"/>
+    <w:multiLevelType w:val="multilevel"/>
+    <w:tmpl w:val="B0F2D706"/>
+    <w:lvl w:ilvl="0">
+      <w:start w:val="1"/>
+      <w:numFmt w:val="bullet"/>
+      <w:lvlText w:val=""/>
+      <w:lvlJc w:val="left"/>
+      <w:pPr>
+        <w:tabs>
+          <w:tab w:val="num" w:pos="720"/>
+        </w:tabs>
+        <w:ind w:left="720" w:hanging="360"/>
+      </w:pPr>
+      <w:rPr>
+        <w:rFonts w:ascii="Symbol" w:hAnsi="Symbol" w:hint="default"/>
+        <w:sz w:val="20"/>
+      </w:rPr>
+    </w:lvl>
+    <w:lvl w:ilvl="1" w:tentative="1">
+      <w:start w:val="1"/>
+      <w:numFmt w:val="bullet"/>
+      <w:lvlText w:val="o"/>
+      <w:lvlJc w:val="left"/>
+      <w:pPr>
+        <w:tabs>
+          <w:tab w:val="num" w:pos="1440"/>
+        </w:tabs>
+        <w:ind w:left="1440" w:hanging="360"/>
+      </w:pPr>
+      <w:rPr>
+        <w:rFonts w:ascii="Courier New" w:hAnsi="Courier New" w:hint="default"/>
+        <w:sz w:val="20"/>
+      </w:rPr>
+    </w:lvl>
+    <w:lvl w:ilvl="2" w:tentative="1">
+      <w:start w:val="1"/>
+      <w:numFmt w:val="bullet"/>
+      <w:lvlText w:val=""/>
+      <w:lvlJc w:val="left"/>
+      <w:pPr>
+        <w:tabs>
+          <w:tab w:val="num" w:pos="2160"/>
+        </w:tabs>
+        <w:ind w:left="2160" w:hanging="360"/>
+      </w:pPr>
+      <w:rPr>
+        <w:rFonts w:ascii="Wingdings" w:hAnsi="Wingdings" w:hint="default"/>
+        <w:sz w:val="20"/>
+      </w:rPr>
+    </w:lvl>
+    <w:lvl w:ilvl="3" w:tentative="1">
+      <w:start w:val="1"/>
+      <w:numFmt w:val="bullet"/>
+      <w:lvlText w:val=""/>
+      <w:lvlJc w:val="left"/>
+      <w:pPr>
+        <w:tabs>
+          <w:tab w:val="num" w:pos="2880"/>
+        </w:tabs>
+        <w:ind w:left="2880" w:hanging="360"/>
+      </w:pPr>
+      <w:rPr>
+        <w:rFonts w:ascii="Wingdings" w:hAnsi="Wingdings" w:hint="default"/>
+        <w:sz w:val="20"/>
+      </w:rPr>
+    </w:lvl>
+    <w:lvl w:ilvl="4" w:tentative="1">
+      <w:start w:val="1"/>
+      <w:numFmt w:val="bullet"/>
+      <w:lvlText w:val=""/>
+      <w:lvlJc w:val="left"/>
+      <w:pPr>
+        <w:tabs>
+          <w:tab w:val="num" w:pos="3600"/>
+        </w:tabs>
+        <w:ind w:left="3600" w:hanging="360"/>
+      </w:pPr>
+      <w:rPr>
+        <w:rFonts w:ascii="Wingdings" w:hAnsi="Wingdings" w:hint="default"/>
+        <w:sz w:val="20"/>
+      </w:rPr>
+    </w:lvl>
+    <w:lvl w:ilvl="5" w:tentative="1">
+      <w:start w:val="1"/>
+      <w:numFmt w:val="bullet"/>
+      <w:lvlText w:val=""/>
+      <w:lvlJc w:val="left"/>
+      <w:pPr>
+        <w:tabs>
+          <w:tab w:val="num" w:pos="4320"/>
+        </w:tabs>
+        <w:ind w:left="4320" w:hanging="360"/>
+      </w:pPr>
+      <w:rPr>
+        <w:rFonts w:ascii="Wingdings" w:hAnsi="Wingdings" w:hint="default"/>
+        <w:sz w:val="20"/>
+      </w:rPr>
+    </w:lvl>
+    <w:lvl w:ilvl="6" w:tentative="1">
+      <w:start w:val="1"/>
+      <w:numFmt w:val="bullet"/>
+      <w:lvlText w:val=""/>
+      <w:lvlJc w:val="left"/>
+      <w:pPr>
+        <w:tabs>
+          <w:tab w:val="num" w:pos="5040"/>
+        </w:tabs>
+        <w:ind w:left="5040" w:hanging="360"/>
+      </w:pPr>
+      <w:rPr>
+        <w:rFonts w:ascii="Wingdings" w:hAnsi="Wingdings" w:hint="default"/>
+        <w:sz w:val="20"/>
+      </w:rPr>
+    </w:lvl>
+    <w:lvl w:ilvl="7" w:tentative="1">
+      <w:start w:val="1"/>
+      <w:numFmt w:val="bullet"/>
+      <w:lvlText w:val=""/>
+      <w:lvlJc w:val="left"/>
+      <w:pPr>
+        <w:tabs>
+          <w:tab w:val="num" w:pos="5760"/>
+        </w:tabs>
+        <w:ind w:left="5760" w:hanging="360"/>
+      </w:pPr>
+      <w:rPr>
+        <w:rFonts w:ascii="Wingdings" w:hAnsi="Wingdings" w:hint="default"/>
+        <w:sz w:val="20"/>
+      </w:rPr>
+    </w:lvl>
+    <w:lvl w:ilvl="8" w:tentative="1">
+      <w:start w:val="1"/>
+      <w:numFmt w:val="bullet"/>
+      <w:lvlText w:val=""/>
+      <w:lvlJc w:val="left"/>
+      <w:pPr>
+        <w:tabs>
+          <w:tab w:val="num" w:pos="6480"/>
+        </w:tabs>
+        <w:ind w:left="6480" w:hanging="360"/>
+      </w:pPr>
+      <w:rPr>
+        <w:rFonts w:ascii="Wingdings" w:hAnsi="Wingdings" w:hint="default"/>
+        <w:sz w:val="20"/>
+      </w:rPr>
+    </w:lvl>
+  </w:abstractNum>
+  <w:abstractNum w:abstractNumId="1" w15:restartNumberingAfterBreak="0">
+    <w:nsid w:val="0CAA18F6"/>
+    <w:multiLevelType w:val="multilevel"/>
+    <w:tmpl w:val="9684CAA2"/>
+    <w:lvl w:ilvl="0">
+      <w:start w:val="1"/>
+      <w:numFmt w:val="bullet"/>
+      <w:lvlText w:val=""/>
+      <w:lvlJc w:val="left"/>
+      <w:pPr>
+        <w:tabs>
+          <w:tab w:val="num" w:pos="720"/>
+        </w:tabs>
+        <w:ind w:left="720" w:hanging="360"/>
+      </w:pPr>
+      <w:rPr>
+        <w:rFonts w:ascii="Symbol" w:hAnsi="Symbol" w:hint="default"/>
+        <w:sz w:val="20"/>
+      </w:rPr>
+    </w:lvl>
+    <w:lvl w:ilvl="1" w:tentative="1">
+      <w:start w:val="1"/>
+      <w:numFmt w:val="bullet"/>
+      <w:lvlText w:val="o"/>
+      <w:lvlJc w:val="left"/>
+      <w:pPr>
+        <w:tabs>
+          <w:tab w:val="num" w:pos="1440"/>
+        </w:tabs>
+        <w:ind w:left="1440" w:hanging="360"/>
+      </w:pPr>
+      <w:rPr>
+        <w:rFonts w:ascii="Courier New" w:hAnsi="Courier New" w:hint="default"/>
+        <w:sz w:val="20"/>
+      </w:rPr>
+    </w:lvl>
+    <w:lvl w:ilvl="2" w:tentative="1">
+      <w:start w:val="1"/>
+      <w:numFmt w:val="bullet"/>
+      <w:lvlText w:val=""/>
+      <w:lvlJc w:val="left"/>
+      <w:pPr>
+        <w:tabs>
+          <w:tab w:val="num" w:pos="2160"/>
+        </w:tabs>
+        <w:ind w:left="2160" w:hanging="360"/>
+      </w:pPr>
+      <w:rPr>
+        <w:rFonts w:ascii="Wingdings" w:hAnsi="Wingdings" w:hint="default"/>
+        <w:sz w:val="20"/>
+      </w:rPr>
+    </w:lvl>
+    <w:lvl w:ilvl="3" w:tentative="1">
+      <w:start w:val="1"/>
+      <w:numFmt w:val="bullet"/>
+      <w:lvlText w:val=""/>
+      <w:lvlJc w:val="left"/>
+      <w:pPr>
+        <w:tabs>
+          <w:tab w:val="num" w:pos="2880"/>
+        </w:tabs>
+        <w:ind w:left="2880" w:hanging="360"/>
+      </w:pPr>
+      <w:rPr>
+        <w:rFonts w:ascii="Wingdings" w:hAnsi="Wingdings" w:hint="default"/>
+        <w:sz w:val="20"/>
+      </w:rPr>
+    </w:lvl>
+    <w:lvl w:ilvl="4" w:tentative="1">
+      <w:start w:val="1"/>
+      <w:numFmt w:val="bullet"/>
+      <w:lvlText w:val=""/>
+      <w:lvlJc w:val="left"/>
+      <w:pPr>
+        <w:tabs>
+          <w:tab w:val="num" w:pos="3600"/>
+        </w:tabs>
+        <w:ind w:left="3600" w:hanging="360"/>
+      </w:pPr>
+      <w:rPr>
+        <w:rFonts w:ascii="Wingdings" w:hAnsi="Wingdings" w:hint="default"/>
+        <w:sz w:val="20"/>
+      </w:rPr>
+    </w:lvl>
+    <w:lvl w:ilvl="5" w:tentative="1">
+      <w:start w:val="1"/>
+      <w:numFmt w:val="bullet"/>
+      <w:lvlText w:val=""/>
+      <w:lvlJc w:val="left"/>
+      <w:pPr>
+        <w:tabs>
+          <w:tab w:val="num" w:pos="4320"/>
+        </w:tabs>
+        <w:ind w:left="4320" w:hanging="360"/>
+      </w:pPr>
+      <w:rPr>
+        <w:rFonts w:ascii="Wingdings" w:hAnsi="Wingdings" w:hint="default"/>
+        <w:sz w:val="20"/>
+      </w:rPr>
+    </w:lvl>
+    <w:lvl w:ilvl="6" w:tentative="1">
+      <w:start w:val="1"/>
+      <w:numFmt w:val="bullet"/>
+      <w:lvlText w:val=""/>
+      <w:lvlJc w:val="left"/>
+      <w:pPr>
+        <w:tabs>
+          <w:tab w:val="num" w:pos="5040"/>
+        </w:tabs>
+        <w:ind w:left="5040" w:hanging="360"/>
+      </w:pPr>
+      <w:rPr>
+        <w:rFonts w:ascii="Wingdings" w:hAnsi="Wingdings" w:hint="default"/>
+        <w:sz w:val="20"/>
+      </w:rPr>
+    </w:lvl>
+    <w:lvl w:ilvl="7" w:tentative="1">
+      <w:start w:val="1"/>
+      <w:numFmt w:val="bullet"/>
+      <w:lvlText w:val=""/>
+      <w:lvlJc w:val="left"/>
+      <w:pPr>
+        <w:tabs>
+          <w:tab w:val="num" w:pos="5760"/>
+        </w:tabs>
+        <w:ind w:left="5760" w:hanging="360"/>
+      </w:pPr>
+      <w:rPr>
+        <w:rFonts w:ascii="Wingdings" w:hAnsi="Wingdings" w:hint="default"/>
+        <w:sz w:val="20"/>
+      </w:rPr>
+    </w:lvl>
+    <w:lvl w:ilvl="8" w:tentative="1">
+      <w:start w:val="1"/>
+      <w:numFmt w:val="bullet"/>
+      <w:lvlText w:val=""/>
+      <w:lvlJc w:val="left"/>
+      <w:pPr>
+        <w:tabs>
+          <w:tab w:val="num" w:pos="6480"/>
+        </w:tabs>
+        <w:ind w:left="6480" w:hanging="360"/>
+      </w:pPr>
+      <w:rPr>
+        <w:rFonts w:ascii="Wingdings" w:hAnsi="Wingdings" w:hint="default"/>
+        <w:sz w:val="20"/>
+      </w:rPr>
+    </w:lvl>
+  </w:abstractNum>
+  <w:abstractNum w:abstractNumId="2" w15:restartNumberingAfterBreak="0">
+    <w:nsid w:val="11BF0A92"/>
+    <w:multiLevelType w:val="multilevel"/>
+    <w:tmpl w:val="6340119C"/>
+    <w:lvl w:ilvl="0">
+      <w:start w:val="1"/>
+      <w:numFmt w:val="bullet"/>
+      <w:lvlText w:val=""/>
+      <w:lvlJc w:val="left"/>
+      <w:pPr>
+        <w:tabs>
+          <w:tab w:val="num" w:pos="720"/>
+        </w:tabs>
+        <w:ind w:left="720" w:hanging="360"/>
+      </w:pPr>
+      <w:rPr>
+        <w:rFonts w:ascii="Symbol" w:hAnsi="Symbol" w:hint="default"/>
+        <w:sz w:val="20"/>
+      </w:rPr>
+    </w:lvl>
+    <w:lvl w:ilvl="1" w:tentative="1">
+      <w:start w:val="1"/>
+      <w:numFmt w:val="bullet"/>
+      <w:lvlText w:val="o"/>
+      <w:lvlJc w:val="left"/>
+      <w:pPr>
+        <w:tabs>
+          <w:tab w:val="num" w:pos="1440"/>
+        </w:tabs>
+        <w:ind w:left="1440" w:hanging="360"/>
+      </w:pPr>
+      <w:rPr>
+        <w:rFonts w:ascii="Courier New" w:hAnsi="Courier New" w:hint="default"/>
+        <w:sz w:val="20"/>
+      </w:rPr>
+    </w:lvl>
+    <w:lvl w:ilvl="2" w:tentative="1">
+      <w:start w:val="1"/>
+      <w:numFmt w:val="bullet"/>
+      <w:lvlText w:val=""/>
+      <w:lvlJc w:val="left"/>
+      <w:pPr>
+        <w:tabs>
+          <w:tab w:val="num" w:pos="2160"/>
+        </w:tabs>
+        <w:ind w:left="2160" w:hanging="360"/>
+      </w:pPr>
+      <w:rPr>
+        <w:rFonts w:ascii="Wingdings" w:hAnsi="Wingdings" w:hint="default"/>
+        <w:sz w:val="20"/>
+      </w:rPr>
+    </w:lvl>
+    <w:lvl w:ilvl="3" w:tentative="1">
+      <w:start w:val="1"/>
+      <w:numFmt w:val="bullet"/>
+      <w:lvlText w:val=""/>
+      <w:lvlJc w:val="left"/>
+      <w:pPr>
+        <w:tabs>
+          <w:tab w:val="num" w:pos="2880"/>
+        </w:tabs>
+        <w:ind w:left="2880" w:hanging="360"/>
+      </w:pPr>
+      <w:rPr>
+        <w:rFonts w:ascii="Wingdings" w:hAnsi="Wingdings" w:hint="default"/>
+        <w:sz w:val="20"/>
+      </w:rPr>
+    </w:lvl>
+    <w:lvl w:ilvl="4" w:tentative="1">
+      <w:start w:val="1"/>
+      <w:numFmt w:val="bullet"/>
+      <w:lvlText w:val=""/>
+      <w:lvlJc w:val="left"/>
+      <w:pPr>
+        <w:tabs>
+          <w:tab w:val="num" w:pos="3600"/>
+        </w:tabs>
+        <w:ind w:left="3600" w:hanging="360"/>
+      </w:pPr>
+      <w:rPr>
+        <w:rFonts w:ascii="Wingdings" w:hAnsi="Wingdings" w:hint="default"/>
+        <w:sz w:val="20"/>
+      </w:rPr>
+    </w:lvl>
+    <w:lvl w:ilvl="5" w:tentative="1">
+      <w:start w:val="1"/>
+      <w:numFmt w:val="bullet"/>
+      <w:lvlText w:val=""/>
+      <w:lvlJc w:val="left"/>
+      <w:pPr>
+        <w:tabs>
+          <w:tab w:val="num" w:pos="4320"/>
+        </w:tabs>
+        <w:ind w:left="4320" w:hanging="360"/>
+      </w:pPr>
+      <w:rPr>
+        <w:rFonts w:ascii="Wingdings" w:hAnsi="Wingdings" w:hint="default"/>
+        <w:sz w:val="20"/>
+      </w:rPr>
+    </w:lvl>
+    <w:lvl w:ilvl="6" w:tentative="1">
+      <w:start w:val="1"/>
+      <w:numFmt w:val="bullet"/>
+      <w:lvlText w:val=""/>
+      <w:lvlJc w:val="left"/>
+      <w:pPr>
+        <w:tabs>
+          <w:tab w:val="num" w:pos="5040"/>
+        </w:tabs>
+        <w:ind w:left="5040" w:hanging="360"/>
+      </w:pPr>
+      <w:rPr>
+        <w:rFonts w:ascii="Wingdings" w:hAnsi="Wingdings" w:hint="default"/>
+        <w:sz w:val="20"/>
+      </w:rPr>
+    </w:lvl>
+    <w:lvl w:ilvl="7" w:tentative="1">
+      <w:start w:val="1"/>
+      <w:numFmt w:val="bullet"/>
+      <w:lvlText w:val=""/>
+      <w:lvlJc w:val="left"/>
+      <w:pPr>
+        <w:tabs>
+          <w:tab w:val="num" w:pos="5760"/>
+        </w:tabs>
+        <w:ind w:left="5760" w:hanging="360"/>
+      </w:pPr>
+      <w:rPr>
+        <w:rFonts w:ascii="Wingdings" w:hAnsi="Wingdings" w:hint="default"/>
+        <w:sz w:val="20"/>
+      </w:rPr>
+    </w:lvl>
+    <w:lvl w:ilvl="8" w:tentative="1">
+      <w:start w:val="1"/>
+      <w:numFmt w:val="bullet"/>
+      <w:lvlText w:val=""/>
+      <w:lvlJc w:val="left"/>
+      <w:pPr>
+        <w:tabs>
+          <w:tab w:val="num" w:pos="6480"/>
+        </w:tabs>
+        <w:ind w:left="6480" w:hanging="360"/>
+      </w:pPr>
+      <w:rPr>
+        <w:rFonts w:ascii="Wingdings" w:hAnsi="Wingdings" w:hint="default"/>
+        <w:sz w:val="20"/>
+      </w:rPr>
+    </w:lvl>
+  </w:abstractNum>
+  <w:abstractNum w:abstractNumId="3" w15:restartNumberingAfterBreak="0">
+    <w:nsid w:val="15354F94"/>
+    <w:multiLevelType w:val="multilevel"/>
+    <w:tmpl w:val="4E7EC62A"/>
+    <w:lvl w:ilvl="0">
+      <w:start w:val="1"/>
+      <w:numFmt w:val="bullet"/>
+      <w:lvlText w:val=""/>
+      <w:lvlJc w:val="left"/>
+      <w:pPr>
+        <w:tabs>
+          <w:tab w:val="num" w:pos="720"/>
+        </w:tabs>
+        <w:ind w:left="720" w:hanging="360"/>
+      </w:pPr>
+      <w:rPr>
+        <w:rFonts w:ascii="Symbol" w:hAnsi="Symbol" w:hint="default"/>
+        <w:sz w:val="20"/>
+      </w:rPr>
+    </w:lvl>
+    <w:lvl w:ilvl="1" w:tentative="1">
+      <w:start w:val="1"/>
+      <w:numFmt w:val="bullet"/>
+      <w:lvlText w:val="o"/>
+      <w:lvlJc w:val="left"/>
+      <w:pPr>
+        <w:tabs>
+          <w:tab w:val="num" w:pos="1440"/>
+        </w:tabs>
+        <w:ind w:left="1440" w:hanging="360"/>
+      </w:pPr>
+      <w:rPr>
+        <w:rFonts w:ascii="Courier New" w:hAnsi="Courier New" w:hint="default"/>
+        <w:sz w:val="20"/>
+      </w:rPr>
+    </w:lvl>
+    <w:lvl w:ilvl="2" w:tentative="1">
+      <w:start w:val="1"/>
+      <w:numFmt w:val="bullet"/>
+      <w:lvlText w:val=""/>
+      <w:lvlJc w:val="left"/>
+      <w:pPr>
+        <w:tabs>
+          <w:tab w:val="num" w:pos="2160"/>
+        </w:tabs>
+        <w:ind w:left="2160" w:hanging="360"/>
+      </w:pPr>
+      <w:rPr>
+        <w:rFonts w:ascii="Wingdings" w:hAnsi="Wingdings" w:hint="default"/>
+        <w:sz w:val="20"/>
+      </w:rPr>
+    </w:lvl>
+    <w:lvl w:ilvl="3" w:tentative="1">
+      <w:start w:val="1"/>
+      <w:numFmt w:val="bullet"/>
+      <w:lvlText w:val=""/>
+      <w:lvlJc w:val="left"/>
+      <w:pPr>
+        <w:tabs>
+          <w:tab w:val="num" w:pos="2880"/>
+        </w:tabs>
+        <w:ind w:left="2880" w:hanging="360"/>
+      </w:pPr>
+      <w:rPr>
+        <w:rFonts w:ascii="Wingdings" w:hAnsi="Wingdings" w:hint="default"/>
+        <w:sz w:val="20"/>
+      </w:rPr>
+    </w:lvl>
+    <w:lvl w:ilvl="4" w:tentative="1">
+      <w:start w:val="1"/>
+      <w:numFmt w:val="bullet"/>
+      <w:lvlText w:val=""/>
+      <w:lvlJc w:val="left"/>
+      <w:pPr>
+        <w:tabs>
+          <w:tab w:val="num" w:pos="3600"/>
+        </w:tabs>
+        <w:ind w:left="3600" w:hanging="360"/>
+      </w:pPr>
+      <w:rPr>
+        <w:rFonts w:ascii="Wingdings" w:hAnsi="Wingdings" w:hint="default"/>
+        <w:sz w:val="20"/>
+      </w:rPr>
+    </w:lvl>
+    <w:lvl w:ilvl="5" w:tentative="1">
+      <w:start w:val="1"/>
+      <w:numFmt w:val="bullet"/>
+      <w:lvlText w:val=""/>
+      <w:lvlJc w:val="left"/>
+      <w:pPr>
+        <w:tabs>
+          <w:tab w:val="num" w:pos="4320"/>
+        </w:tabs>
+        <w:ind w:left="4320" w:hanging="360"/>
+      </w:pPr>
+      <w:rPr>
+        <w:rFonts w:ascii="Wingdings" w:hAnsi="Wingdings" w:hint="default"/>
+        <w:sz w:val="20"/>
+      </w:rPr>
+    </w:lvl>
+    <w:lvl w:ilvl="6" w:tentative="1">
+      <w:start w:val="1"/>
+      <w:numFmt w:val="bullet"/>
+      <w:lvlText w:val=""/>
+      <w:lvlJc w:val="left"/>
+      <w:pPr>
+        <w:tabs>
+          <w:tab w:val="num" w:pos="5040"/>
+        </w:tabs>
+        <w:ind w:left="5040" w:hanging="360"/>
+      </w:pPr>
+      <w:rPr>
+        <w:rFonts w:ascii="Wingdings" w:hAnsi="Wingdings" w:hint="default"/>
+        <w:sz w:val="20"/>
+      </w:rPr>
+    </w:lvl>
+    <w:lvl w:ilvl="7" w:tentative="1">
+      <w:start w:val="1"/>
+      <w:numFmt w:val="bullet"/>
+      <w:lvlText w:val=""/>
+      <w:lvlJc w:val="left"/>
+      <w:pPr>
+        <w:tabs>
+          <w:tab w:val="num" w:pos="5760"/>
+        </w:tabs>
+        <w:ind w:left="5760" w:hanging="360"/>
+      </w:pPr>
+      <w:rPr>
+        <w:rFonts w:ascii="Wingdings" w:hAnsi="Wingdings" w:hint="default"/>
+        <w:sz w:val="20"/>
+      </w:rPr>
+    </w:lvl>
+    <w:lvl w:ilvl="8" w:tentative="1">
+      <w:start w:val="1"/>
+      <w:numFmt w:val="bullet"/>
+      <w:lvlText w:val=""/>
+      <w:lvlJc w:val="left"/>
+      <w:pPr>
+        <w:tabs>
+          <w:tab w:val="num" w:pos="6480"/>
+        </w:tabs>
+        <w:ind w:left="6480" w:hanging="360"/>
+      </w:pPr>
+      <w:rPr>
+        <w:rFonts w:ascii="Wingdings" w:hAnsi="Wingdings" w:hint="default"/>
+        <w:sz w:val="20"/>
+      </w:rPr>
+    </w:lvl>
+  </w:abstractNum>
+  <w:abstractNum w:abstractNumId="4" w15:restartNumberingAfterBreak="0">
+    <w:nsid w:val="171822B1"/>
+    <w:multiLevelType w:val="multilevel"/>
+    <w:tmpl w:val="3182C844"/>
+    <w:lvl w:ilvl="0">
+      <w:start w:val="1"/>
+      <w:numFmt w:val="bullet"/>
+      <w:lvlText w:val=""/>
+      <w:lvlJc w:val="left"/>
+      <w:pPr>
+        <w:tabs>
+          <w:tab w:val="num" w:pos="720"/>
+        </w:tabs>
+        <w:ind w:left="720" w:hanging="360"/>
+      </w:pPr>
+      <w:rPr>
+        <w:rFonts w:ascii="Symbol" w:hAnsi="Symbol" w:hint="default"/>
+        <w:sz w:val="20"/>
+      </w:rPr>
+    </w:lvl>
+    <w:lvl w:ilvl="1" w:tentative="1">
+      <w:start w:val="1"/>
+      <w:numFmt w:val="bullet"/>
+      <w:lvlText w:val="o"/>
+      <w:lvlJc w:val="left"/>
+      <w:pPr>
+        <w:tabs>
+          <w:tab w:val="num" w:pos="1440"/>
+        </w:tabs>
+        <w:ind w:left="1440" w:hanging="360"/>
+      </w:pPr>
+      <w:rPr>
+        <w:rFonts w:ascii="Courier New" w:hAnsi="Courier New" w:hint="default"/>
+        <w:sz w:val="20"/>
+      </w:rPr>
+    </w:lvl>
+    <w:lvl w:ilvl="2" w:tentative="1">
+      <w:start w:val="1"/>
+      <w:numFmt w:val="bullet"/>
+      <w:lvlText w:val=""/>
+      <w:lvlJc w:val="left"/>
+      <w:pPr>
+        <w:tabs>
+          <w:tab w:val="num" w:pos="2160"/>
+        </w:tabs>
+        <w:ind w:left="2160" w:hanging="360"/>
+      </w:pPr>
+      <w:rPr>
+        <w:rFonts w:ascii="Wingdings" w:hAnsi="Wingdings" w:hint="default"/>
+        <w:sz w:val="20"/>
+      </w:rPr>
+    </w:lvl>
+    <w:lvl w:ilvl="3" w:tentative="1">
+      <w:start w:val="1"/>
+      <w:numFmt w:val="bullet"/>
+      <w:lvlText w:val=""/>
+      <w:lvlJc w:val="left"/>
+      <w:pPr>
+        <w:tabs>
+          <w:tab w:val="num" w:pos="2880"/>
+        </w:tabs>
+        <w:ind w:left="2880" w:hanging="360"/>
+      </w:pPr>
+      <w:rPr>
+        <w:rFonts w:ascii="Wingdings" w:hAnsi="Wingdings" w:hint="default"/>
+        <w:sz w:val="20"/>
+      </w:rPr>
+    </w:lvl>
+    <w:lvl w:ilvl="4" w:tentative="1">
+      <w:start w:val="1"/>
+      <w:numFmt w:val="bullet"/>
+      <w:lvlText w:val=""/>
+      <w:lvlJc w:val="left"/>
+      <w:pPr>
+        <w:tabs>
+          <w:tab w:val="num" w:pos="3600"/>
+        </w:tabs>
+        <w:ind w:left="3600" w:hanging="360"/>
+      </w:pPr>
+      <w:rPr>
+        <w:rFonts w:ascii="Wingdings" w:hAnsi="Wingdings" w:hint="default"/>
+        <w:sz w:val="20"/>
+      </w:rPr>
+    </w:lvl>
+    <w:lvl w:ilvl="5" w:tentative="1">
+      <w:start w:val="1"/>
+      <w:numFmt w:val="bullet"/>
+      <w:lvlText w:val=""/>
+      <w:lvlJc w:val="left"/>
+      <w:pPr>
+        <w:tabs>
+          <w:tab w:val="num" w:pos="4320"/>
+        </w:tabs>
+        <w:ind w:left="4320" w:hanging="360"/>
+      </w:pPr>
+      <w:rPr>
+        <w:rFonts w:ascii="Wingdings" w:hAnsi="Wingdings" w:hint="default"/>
+        <w:sz w:val="20"/>
+      </w:rPr>
+    </w:lvl>
+    <w:lvl w:ilvl="6" w:tentative="1">
+      <w:start w:val="1"/>
+      <w:numFmt w:val="bullet"/>
+      <w:lvlText w:val=""/>
+      <w:lvlJc w:val="left"/>
+      <w:pPr>
+        <w:tabs>
+          <w:tab w:val="num" w:pos="5040"/>
+        </w:tabs>
+        <w:ind w:left="5040" w:hanging="360"/>
+      </w:pPr>
+      <w:rPr>
+        <w:rFonts w:ascii="Wingdings" w:hAnsi="Wingdings" w:hint="default"/>
+        <w:sz w:val="20"/>
+      </w:rPr>
+    </w:lvl>
+    <w:lvl w:ilvl="7" w:tentative="1">
+      <w:start w:val="1"/>
+      <w:numFmt w:val="bullet"/>
+      <w:lvlText w:val=""/>
+      <w:lvlJc w:val="left"/>
+      <w:pPr>
+        <w:tabs>
+          <w:tab w:val="num" w:pos="5760"/>
+        </w:tabs>
+        <w:ind w:left="5760" w:hanging="360"/>
+      </w:pPr>
+      <w:rPr>
+        <w:rFonts w:ascii="Wingdings" w:hAnsi="Wingdings" w:hint="default"/>
+        <w:sz w:val="20"/>
+      </w:rPr>
+    </w:lvl>
+    <w:lvl w:ilvl="8" w:tentative="1">
+      <w:start w:val="1"/>
+      <w:numFmt w:val="bullet"/>
+      <w:lvlText w:val=""/>
+      <w:lvlJc w:val="left"/>
+      <w:pPr>
+        <w:tabs>
+          <w:tab w:val="num" w:pos="6480"/>
+        </w:tabs>
+        <w:ind w:left="6480" w:hanging="360"/>
+      </w:pPr>
+      <w:rPr>
+        <w:rFonts w:ascii="Wingdings" w:hAnsi="Wingdings" w:hint="default"/>
+        <w:sz w:val="20"/>
+      </w:rPr>
+    </w:lvl>
+  </w:abstractNum>
+  <w:abstractNum w:abstractNumId="5" w15:restartNumberingAfterBreak="0">
+    <w:nsid w:val="1B33243B"/>
+    <w:multiLevelType w:val="multilevel"/>
+    <w:tmpl w:val="631A7ABC"/>
+    <w:lvl w:ilvl="0">
+      <w:start w:val="1"/>
+      <w:numFmt w:val="bullet"/>
+      <w:lvlText w:val=""/>
+      <w:lvlJc w:val="left"/>
+      <w:pPr>
+        <w:tabs>
+          <w:tab w:val="num" w:pos="720"/>
+        </w:tabs>
+        <w:ind w:left="720" w:hanging="360"/>
+      </w:pPr>
+      <w:rPr>
+        <w:rFonts w:ascii="Symbol" w:hAnsi="Symbol" w:hint="default"/>
+        <w:sz w:val="20"/>
+      </w:rPr>
+    </w:lvl>
+    <w:lvl w:ilvl="1" w:tentative="1">
+      <w:start w:val="1"/>
+      <w:numFmt w:val="bullet"/>
+      <w:lvlText w:val="o"/>
+      <w:lvlJc w:val="left"/>
+      <w:pPr>
+        <w:tabs>
+          <w:tab w:val="num" w:pos="1440"/>
+        </w:tabs>
+        <w:ind w:left="1440" w:hanging="360"/>
+      </w:pPr>
+      <w:rPr>
+        <w:rFonts w:ascii="Courier New" w:hAnsi="Courier New" w:hint="default"/>
+        <w:sz w:val="20"/>
+      </w:rPr>
+    </w:lvl>
+    <w:lvl w:ilvl="2" w:tentative="1">
+      <w:start w:val="1"/>
+      <w:numFmt w:val="bullet"/>
+      <w:lvlText w:val=""/>
+      <w:lvlJc w:val="left"/>
+      <w:pPr>
+        <w:tabs>
+          <w:tab w:val="num" w:pos="2160"/>
+        </w:tabs>
+        <w:ind w:left="2160" w:hanging="360"/>
+      </w:pPr>
+      <w:rPr>
+        <w:rFonts w:ascii="Wingdings" w:hAnsi="Wingdings" w:hint="default"/>
+        <w:sz w:val="20"/>
+      </w:rPr>
+    </w:lvl>
+    <w:lvl w:ilvl="3" w:tentative="1">
+      <w:start w:val="1"/>
+      <w:numFmt w:val="bullet"/>
+      <w:lvlText w:val=""/>
+      <w:lvlJc w:val="left"/>
+      <w:pPr>
+        <w:tabs>
+          <w:tab w:val="num" w:pos="2880"/>
+        </w:tabs>
+        <w:ind w:left="2880" w:hanging="360"/>
+      </w:pPr>
+      <w:rPr>
+        <w:rFonts w:ascii="Wingdings" w:hAnsi="Wingdings" w:hint="default"/>
+        <w:sz w:val="20"/>
+      </w:rPr>
+    </w:lvl>
+    <w:lvl w:ilvl="4" w:tentative="1">
+      <w:start w:val="1"/>
+      <w:numFmt w:val="bullet"/>
+      <w:lvlText w:val=""/>
+      <w:lvlJc w:val="left"/>
+      <w:pPr>
+        <w:tabs>
+          <w:tab w:val="num" w:pos="3600"/>
+        </w:tabs>
+        <w:ind w:left="3600" w:hanging="360"/>
+      </w:pPr>
+      <w:rPr>
+        <w:rFonts w:ascii="Wingdings" w:hAnsi="Wingdings" w:hint="default"/>
+        <w:sz w:val="20"/>
+      </w:rPr>
+    </w:lvl>
+    <w:lvl w:ilvl="5" w:tentative="1">
+      <w:start w:val="1"/>
+      <w:numFmt w:val="bullet"/>
+      <w:lvlText w:val=""/>
+      <w:lvlJc w:val="left"/>
+      <w:pPr>
+        <w:tabs>
+          <w:tab w:val="num" w:pos="4320"/>
+        </w:tabs>
+        <w:ind w:left="4320" w:hanging="360"/>
+      </w:pPr>
+      <w:rPr>
+        <w:rFonts w:ascii="Wingdings" w:hAnsi="Wingdings" w:hint="default"/>
+        <w:sz w:val="20"/>
+      </w:rPr>
+    </w:lvl>
+    <w:lvl w:ilvl="6" w:tentative="1">
+      <w:start w:val="1"/>
+      <w:numFmt w:val="bullet"/>
+      <w:lvlText w:val=""/>
+      <w:lvlJc w:val="left"/>
+      <w:pPr>
+        <w:tabs>
+          <w:tab w:val="num" w:pos="5040"/>
+        </w:tabs>
+        <w:ind w:left="5040" w:hanging="360"/>
+      </w:pPr>
+      <w:rPr>
+        <w:rFonts w:ascii="Wingdings" w:hAnsi="Wingdings" w:hint="default"/>
+        <w:sz w:val="20"/>
+      </w:rPr>
+    </w:lvl>
+    <w:lvl w:ilvl="7" w:tentative="1">
+      <w:start w:val="1"/>
+      <w:numFmt w:val="bullet"/>
+      <w:lvlText w:val=""/>
+      <w:lvlJc w:val="left"/>
+      <w:pPr>
+        <w:tabs>
+          <w:tab w:val="num" w:pos="5760"/>
+        </w:tabs>
+        <w:ind w:left="5760" w:hanging="360"/>
+      </w:pPr>
+      <w:rPr>
+        <w:rFonts w:ascii="Wingdings" w:hAnsi="Wingdings" w:hint="default"/>
+        <w:sz w:val="20"/>
+      </w:rPr>
+    </w:lvl>
+    <w:lvl w:ilvl="8" w:tentative="1">
+      <w:start w:val="1"/>
+      <w:numFmt w:val="bullet"/>
+      <w:lvlText w:val=""/>
+      <w:lvlJc w:val="left"/>
+      <w:pPr>
+        <w:tabs>
+          <w:tab w:val="num" w:pos="6480"/>
+        </w:tabs>
+        <w:ind w:left="6480" w:hanging="360"/>
+      </w:pPr>
+      <w:rPr>
+        <w:rFonts w:ascii="Wingdings" w:hAnsi="Wingdings" w:hint="default"/>
+        <w:sz w:val="20"/>
+      </w:rPr>
+    </w:lvl>
+  </w:abstractNum>
+  <w:abstractNum w:abstractNumId="6" w15:restartNumberingAfterBreak="0">
+    <w:nsid w:val="1C9232DE"/>
+    <w:multiLevelType w:val="multilevel"/>
+    <w:tmpl w:val="78EE9D34"/>
+    <w:lvl w:ilvl="0">
+      <w:start w:val="1"/>
+      <w:numFmt w:val="bullet"/>
+      <w:lvlText w:val=""/>
+      <w:lvlJc w:val="left"/>
+      <w:pPr>
+        <w:tabs>
+          <w:tab w:val="num" w:pos="720"/>
+        </w:tabs>
+        <w:ind w:left="720" w:hanging="360"/>
+      </w:pPr>
+      <w:rPr>
+        <w:rFonts w:ascii="Symbol" w:hAnsi="Symbol" w:hint="default"/>
+        <w:sz w:val="20"/>
+      </w:rPr>
+    </w:lvl>
+    <w:lvl w:ilvl="1" w:tentative="1">
+      <w:start w:val="1"/>
+      <w:numFmt w:val="bullet"/>
+      <w:lvlText w:val="o"/>
+      <w:lvlJc w:val="left"/>
+      <w:pPr>
+        <w:tabs>
+          <w:tab w:val="num" w:pos="1440"/>
+        </w:tabs>
+        <w:ind w:left="1440" w:hanging="360"/>
+      </w:pPr>
+      <w:rPr>
+        <w:rFonts w:ascii="Courier New" w:hAnsi="Courier New" w:hint="default"/>
+        <w:sz w:val="20"/>
+      </w:rPr>
+    </w:lvl>
+    <w:lvl w:ilvl="2" w:tentative="1">
+      <w:start w:val="1"/>
+      <w:numFmt w:val="bullet"/>
+      <w:lvlText w:val=""/>
+      <w:lvlJc w:val="left"/>
+      <w:pPr>
+        <w:tabs>
+          <w:tab w:val="num" w:pos="2160"/>
+        </w:tabs>
+        <w:ind w:left="2160" w:hanging="360"/>
+      </w:pPr>
+      <w:rPr>
+        <w:rFonts w:ascii="Wingdings" w:hAnsi="Wingdings" w:hint="default"/>
+        <w:sz w:val="20"/>
+      </w:rPr>
+    </w:lvl>
+    <w:lvl w:ilvl="3" w:tentative="1">
+      <w:start w:val="1"/>
+      <w:numFmt w:val="bullet"/>
+      <w:lvlText w:val=""/>
+      <w:lvlJc w:val="left"/>
+      <w:pPr>
+        <w:tabs>
+          <w:tab w:val="num" w:pos="2880"/>
+        </w:tabs>
+        <w:ind w:left="2880" w:hanging="360"/>
+      </w:pPr>
+      <w:rPr>
+        <w:rFonts w:ascii="Wingdings" w:hAnsi="Wingdings" w:hint="default"/>
+        <w:sz w:val="20"/>
+      </w:rPr>
+    </w:lvl>
+    <w:lvl w:ilvl="4" w:tentative="1">
+      <w:start w:val="1"/>
+      <w:numFmt w:val="bullet"/>
+      <w:lvlText w:val=""/>
+      <w:lvlJc w:val="left"/>
+      <w:pPr>
+        <w:tabs>
+          <w:tab w:val="num" w:pos="3600"/>
+        </w:tabs>
+        <w:ind w:left="3600" w:hanging="360"/>
+      </w:pPr>
+      <w:rPr>
+        <w:rFonts w:ascii="Wingdings" w:hAnsi="Wingdings" w:hint="default"/>
+        <w:sz w:val="20"/>
+      </w:rPr>
+    </w:lvl>
+    <w:lvl w:ilvl="5" w:tentative="1">
+      <w:start w:val="1"/>
+      <w:numFmt w:val="bullet"/>
+      <w:lvlText w:val=""/>
+      <w:lvlJc w:val="left"/>
+      <w:pPr>
+        <w:tabs>
+          <w:tab w:val="num" w:pos="4320"/>
+        </w:tabs>
+        <w:ind w:left="4320" w:hanging="360"/>
+      </w:pPr>
+      <w:rPr>
+        <w:rFonts w:ascii="Wingdings" w:hAnsi="Wingdings" w:hint="default"/>
+        <w:sz w:val="20"/>
+      </w:rPr>
+    </w:lvl>
+    <w:lvl w:ilvl="6" w:tentative="1">
+      <w:start w:val="1"/>
+      <w:numFmt w:val="bullet"/>
+      <w:lvlText w:val=""/>
+      <w:lvlJc w:val="left"/>
+      <w:pPr>
+        <w:tabs>
+          <w:tab w:val="num" w:pos="5040"/>
+        </w:tabs>
+        <w:ind w:left="5040" w:hanging="360"/>
+      </w:pPr>
+      <w:rPr>
+        <w:rFonts w:ascii="Wingdings" w:hAnsi="Wingdings" w:hint="default"/>
+        <w:sz w:val="20"/>
+      </w:rPr>
+    </w:lvl>
+    <w:lvl w:ilvl="7" w:tentative="1">
+      <w:start w:val="1"/>
+      <w:numFmt w:val="bullet"/>
+      <w:lvlText w:val=""/>
+      <w:lvlJc w:val="left"/>
+      <w:pPr>
+        <w:tabs>
+          <w:tab w:val="num" w:pos="5760"/>
+        </w:tabs>
+        <w:ind w:left="5760" w:hanging="360"/>
+      </w:pPr>
+      <w:rPr>
+        <w:rFonts w:ascii="Wingdings" w:hAnsi="Wingdings" w:hint="default"/>
+        <w:sz w:val="20"/>
+      </w:rPr>
+    </w:lvl>
+    <w:lvl w:ilvl="8" w:tentative="1">
+      <w:start w:val="1"/>
+      <w:numFmt w:val="bullet"/>
+      <w:lvlText w:val=""/>
+      <w:lvlJc w:val="left"/>
+      <w:pPr>
+        <w:tabs>
+          <w:tab w:val="num" w:pos="6480"/>
+        </w:tabs>
+        <w:ind w:left="6480" w:hanging="360"/>
+      </w:pPr>
+      <w:rPr>
+        <w:rFonts w:ascii="Wingdings" w:hAnsi="Wingdings" w:hint="default"/>
+        <w:sz w:val="20"/>
+      </w:rPr>
+    </w:lvl>
+  </w:abstractNum>
+  <w:abstractNum w:abstractNumId="7" w15:restartNumberingAfterBreak="0">
+    <w:nsid w:val="267B7983"/>
+    <w:multiLevelType w:val="multilevel"/>
+    <w:tmpl w:val="F790FFD2"/>
+    <w:lvl w:ilvl="0">
+      <w:start w:val="1"/>
+      <w:numFmt w:val="bullet"/>
+      <w:lvlText w:val=""/>
+      <w:lvlJc w:val="left"/>
+      <w:pPr>
+        <w:tabs>
+          <w:tab w:val="num" w:pos="720"/>
+        </w:tabs>
+        <w:ind w:left="720" w:hanging="360"/>
+      </w:pPr>
+      <w:rPr>
+        <w:rFonts w:ascii="Symbol" w:hAnsi="Symbol" w:hint="default"/>
+        <w:sz w:val="20"/>
+      </w:rPr>
+    </w:lvl>
+    <w:lvl w:ilvl="1" w:tentative="1">
+      <w:start w:val="1"/>
+      <w:numFmt w:val="bullet"/>
+      <w:lvlText w:val="o"/>
+      <w:lvlJc w:val="left"/>
+      <w:pPr>
+        <w:tabs>
+          <w:tab w:val="num" w:pos="1440"/>
+        </w:tabs>
+        <w:ind w:left="1440" w:hanging="360"/>
+      </w:pPr>
+      <w:rPr>
+        <w:rFonts w:ascii="Courier New" w:hAnsi="Courier New" w:hint="default"/>
+        <w:sz w:val="20"/>
+      </w:rPr>
+    </w:lvl>
+    <w:lvl w:ilvl="2" w:tentative="1">
+      <w:start w:val="1"/>
+      <w:numFmt w:val="bullet"/>
+      <w:lvlText w:val=""/>
+      <w:lvlJc w:val="left"/>
+      <w:pPr>
+        <w:tabs>
+          <w:tab w:val="num" w:pos="2160"/>
+        </w:tabs>
+        <w:ind w:left="2160" w:hanging="360"/>
+      </w:pPr>
+      <w:rPr>
+        <w:rFonts w:ascii="Wingdings" w:hAnsi="Wingdings" w:hint="default"/>
+        <w:sz w:val="20"/>
+      </w:rPr>
+    </w:lvl>
+    <w:lvl w:ilvl="3" w:tentative="1">
+      <w:start w:val="1"/>
+      <w:numFmt w:val="bullet"/>
+      <w:lvlText w:val=""/>
+      <w:lvlJc w:val="left"/>
+      <w:pPr>
+        <w:tabs>
+          <w:tab w:val="num" w:pos="2880"/>
+        </w:tabs>
+        <w:ind w:left="2880" w:hanging="360"/>
+      </w:pPr>
+      <w:rPr>
+        <w:rFonts w:ascii="Wingdings" w:hAnsi="Wingdings" w:hint="default"/>
+        <w:sz w:val="20"/>
+      </w:rPr>
+    </w:lvl>
+    <w:lvl w:ilvl="4" w:tentative="1">
+      <w:start w:val="1"/>
+      <w:numFmt w:val="bullet"/>
+      <w:lvlText w:val=""/>
+      <w:lvlJc w:val="left"/>
+      <w:pPr>
+        <w:tabs>
+          <w:tab w:val="num" w:pos="3600"/>
+        </w:tabs>
+        <w:ind w:left="3600" w:hanging="360"/>
+      </w:pPr>
+      <w:rPr>
+        <w:rFonts w:ascii="Wingdings" w:hAnsi="Wingdings" w:hint="default"/>
+        <w:sz w:val="20"/>
+      </w:rPr>
+    </w:lvl>
+    <w:lvl w:ilvl="5" w:tentative="1">
+      <w:start w:val="1"/>
+      <w:numFmt w:val="bullet"/>
+      <w:lvlText w:val=""/>
+      <w:lvlJc w:val="left"/>
+      <w:pPr>
+        <w:tabs>
+          <w:tab w:val="num" w:pos="4320"/>
+        </w:tabs>
+        <w:ind w:left="4320" w:hanging="360"/>
+      </w:pPr>
+      <w:rPr>
+        <w:rFonts w:ascii="Wingdings" w:hAnsi="Wingdings" w:hint="default"/>
+        <w:sz w:val="20"/>
+      </w:rPr>
+    </w:lvl>
+    <w:lvl w:ilvl="6" w:tentative="1">
+      <w:start w:val="1"/>
+      <w:numFmt w:val="bullet"/>
+      <w:lvlText w:val=""/>
+      <w:lvlJc w:val="left"/>
+      <w:pPr>
+        <w:tabs>
+          <w:tab w:val="num" w:pos="5040"/>
+        </w:tabs>
+        <w:ind w:left="5040" w:hanging="360"/>
+      </w:pPr>
+      <w:rPr>
+        <w:rFonts w:ascii="Wingdings" w:hAnsi="Wingdings" w:hint="default"/>
+        <w:sz w:val="20"/>
+      </w:rPr>
+    </w:lvl>
+    <w:lvl w:ilvl="7" w:tentative="1">
+      <w:start w:val="1"/>
+      <w:numFmt w:val="bullet"/>
+      <w:lvlText w:val=""/>
+      <w:lvlJc w:val="left"/>
+      <w:pPr>
+        <w:tabs>
+          <w:tab w:val="num" w:pos="5760"/>
+        </w:tabs>
+        <w:ind w:left="5760" w:hanging="360"/>
+      </w:pPr>
+      <w:rPr>
+        <w:rFonts w:ascii="Wingdings" w:hAnsi="Wingdings" w:hint="default"/>
+        <w:sz w:val="20"/>
+      </w:rPr>
+    </w:lvl>
+    <w:lvl w:ilvl="8" w:tentative="1">
+      <w:start w:val="1"/>
+      <w:numFmt w:val="bullet"/>
+      <w:lvlText w:val=""/>
+      <w:lvlJc w:val="left"/>
+      <w:pPr>
+        <w:tabs>
+          <w:tab w:val="num" w:pos="6480"/>
+        </w:tabs>
+        <w:ind w:left="6480" w:hanging="360"/>
+      </w:pPr>
+      <w:rPr>
+        <w:rFonts w:ascii="Wingdings" w:hAnsi="Wingdings" w:hint="default"/>
+        <w:sz w:val="20"/>
+      </w:rPr>
+    </w:lvl>
+  </w:abstractNum>
+  <w:abstractNum w:abstractNumId="8" w15:restartNumberingAfterBreak="0">
+    <w:nsid w:val="27424728"/>
+    <w:multiLevelType w:val="multilevel"/>
+    <w:tmpl w:val="3132D986"/>
+    <w:lvl w:ilvl="0">
+      <w:start w:val="1"/>
+      <w:numFmt w:val="bullet"/>
+      <w:lvlText w:val=""/>
+      <w:lvlJc w:val="left"/>
+      <w:pPr>
+        <w:tabs>
+          <w:tab w:val="num" w:pos="720"/>
+        </w:tabs>
+        <w:ind w:left="720" w:hanging="360"/>
+      </w:pPr>
+      <w:rPr>
+        <w:rFonts w:ascii="Symbol" w:hAnsi="Symbol" w:hint="default"/>
+        <w:sz w:val="20"/>
+      </w:rPr>
+    </w:lvl>
+    <w:lvl w:ilvl="1" w:tentative="1">
+      <w:start w:val="1"/>
+      <w:numFmt w:val="bullet"/>
+      <w:lvlText w:val="o"/>
+      <w:lvlJc w:val="left"/>
+      <w:pPr>
+        <w:tabs>
+          <w:tab w:val="num" w:pos="1440"/>
+        </w:tabs>
+        <w:ind w:left="1440" w:hanging="360"/>
+      </w:pPr>
+      <w:rPr>
+        <w:rFonts w:ascii="Courier New" w:hAnsi="Courier New" w:hint="default"/>
+        <w:sz w:val="20"/>
+      </w:rPr>
+    </w:lvl>
+    <w:lvl w:ilvl="2" w:tentative="1">
+      <w:start w:val="1"/>
+      <w:numFmt w:val="bullet"/>
+      <w:lvlText w:val=""/>
+      <w:lvlJc w:val="left"/>
+      <w:pPr>
+        <w:tabs>
+          <w:tab w:val="num" w:pos="2160"/>
+        </w:tabs>
+        <w:ind w:left="2160" w:hanging="360"/>
+      </w:pPr>
+      <w:rPr>
+        <w:rFonts w:ascii="Wingdings" w:hAnsi="Wingdings" w:hint="default"/>
+        <w:sz w:val="20"/>
+      </w:rPr>
+    </w:lvl>
+    <w:lvl w:ilvl="3" w:tentative="1">
+      <w:start w:val="1"/>
+      <w:numFmt w:val="bullet"/>
+      <w:lvlText w:val=""/>
+      <w:lvlJc w:val="left"/>
+      <w:pPr>
+        <w:tabs>
+          <w:tab w:val="num" w:pos="2880"/>
+        </w:tabs>
+        <w:ind w:left="2880" w:hanging="360"/>
+      </w:pPr>
+      <w:rPr>
+        <w:rFonts w:ascii="Wingdings" w:hAnsi="Wingdings" w:hint="default"/>
+        <w:sz w:val="20"/>
+      </w:rPr>
+    </w:lvl>
+    <w:lvl w:ilvl="4" w:tentative="1">
+      <w:start w:val="1"/>
+      <w:numFmt w:val="bullet"/>
+      <w:lvlText w:val=""/>
+      <w:lvlJc w:val="left"/>
+      <w:pPr>
+        <w:tabs>
+          <w:tab w:val="num" w:pos="3600"/>
+        </w:tabs>
+        <w:ind w:left="3600" w:hanging="360"/>
+      </w:pPr>
+      <w:rPr>
+        <w:rFonts w:ascii="Wingdings" w:hAnsi="Wingdings" w:hint="default"/>
+        <w:sz w:val="20"/>
+      </w:rPr>
+    </w:lvl>
+    <w:lvl w:ilvl="5" w:tentative="1">
+      <w:start w:val="1"/>
+      <w:numFmt w:val="bullet"/>
+      <w:lvlText w:val=""/>
+      <w:lvlJc w:val="left"/>
+      <w:pPr>
+        <w:tabs>
+          <w:tab w:val="num" w:pos="4320"/>
+        </w:tabs>
+        <w:ind w:left="4320" w:hanging="360"/>
+      </w:pPr>
+      <w:rPr>
+        <w:rFonts w:ascii="Wingdings" w:hAnsi="Wingdings" w:hint="default"/>
+        <w:sz w:val="20"/>
+      </w:rPr>
+    </w:lvl>
+    <w:lvl w:ilvl="6" w:tentative="1">
+      <w:start w:val="1"/>
+      <w:numFmt w:val="bullet"/>
+      <w:lvlText w:val=""/>
+      <w:lvlJc w:val="left"/>
+      <w:pPr>
+        <w:tabs>
+          <w:tab w:val="num" w:pos="5040"/>
+        </w:tabs>
+        <w:ind w:left="5040" w:hanging="360"/>
+      </w:pPr>
+      <w:rPr>
+        <w:rFonts w:ascii="Wingdings" w:hAnsi="Wingdings" w:hint="default"/>
+        <w:sz w:val="20"/>
+      </w:rPr>
+    </w:lvl>
+    <w:lvl w:ilvl="7" w:tentative="1">
+      <w:start w:val="1"/>
+      <w:numFmt w:val="bullet"/>
+      <w:lvlText w:val=""/>
+      <w:lvlJc w:val="left"/>
+      <w:pPr>
+        <w:tabs>
+          <w:tab w:val="num" w:pos="5760"/>
+        </w:tabs>
+        <w:ind w:left="5760" w:hanging="360"/>
+      </w:pPr>
+      <w:rPr>
+        <w:rFonts w:ascii="Wingdings" w:hAnsi="Wingdings" w:hint="default"/>
+        <w:sz w:val="20"/>
+      </w:rPr>
+    </w:lvl>
+    <w:lvl w:ilvl="8" w:tentative="1">
+      <w:start w:val="1"/>
+      <w:numFmt w:val="bullet"/>
+      <w:lvlText w:val=""/>
+      <w:lvlJc w:val="left"/>
+      <w:pPr>
+        <w:tabs>
+          <w:tab w:val="num" w:pos="6480"/>
+        </w:tabs>
+        <w:ind w:left="6480" w:hanging="360"/>
+      </w:pPr>
+      <w:rPr>
+        <w:rFonts w:ascii="Wingdings" w:hAnsi="Wingdings" w:hint="default"/>
+        <w:sz w:val="20"/>
+      </w:rPr>
+    </w:lvl>
+  </w:abstractNum>
+  <w:abstractNum w:abstractNumId="9" w15:restartNumberingAfterBreak="0">
+    <w:nsid w:val="276D3759"/>
+    <w:multiLevelType w:val="multilevel"/>
+    <w:tmpl w:val="2D20724E"/>
+    <w:lvl w:ilvl="0">
+      <w:start w:val="1"/>
+      <w:numFmt w:val="bullet"/>
+      <w:lvlText w:val=""/>
+      <w:lvlJc w:val="left"/>
+      <w:pPr>
+        <w:tabs>
+          <w:tab w:val="num" w:pos="720"/>
+        </w:tabs>
+        <w:ind w:left="720" w:hanging="360"/>
+      </w:pPr>
+      <w:rPr>
+        <w:rFonts w:ascii="Symbol" w:hAnsi="Symbol" w:hint="default"/>
+        <w:sz w:val="20"/>
+      </w:rPr>
+    </w:lvl>
+    <w:lvl w:ilvl="1" w:tentative="1">
+      <w:start w:val="1"/>
+      <w:numFmt w:val="bullet"/>
+      <w:lvlText w:val="o"/>
+      <w:lvlJc w:val="left"/>
+      <w:pPr>
+        <w:tabs>
+          <w:tab w:val="num" w:pos="1440"/>
+        </w:tabs>
+        <w:ind w:left="1440" w:hanging="360"/>
+      </w:pPr>
+      <w:rPr>
+        <w:rFonts w:ascii="Courier New" w:hAnsi="Courier New" w:hint="default"/>
+        <w:sz w:val="20"/>
+      </w:rPr>
+    </w:lvl>
+    <w:lvl w:ilvl="2" w:tentative="1">
+      <w:start w:val="1"/>
+      <w:numFmt w:val="bullet"/>
+      <w:lvlText w:val=""/>
+      <w:lvlJc w:val="left"/>
+      <w:pPr>
+        <w:tabs>
+          <w:tab w:val="num" w:pos="2160"/>
+        </w:tabs>
+        <w:ind w:left="2160" w:hanging="360"/>
+      </w:pPr>
+      <w:rPr>
+        <w:rFonts w:ascii="Wingdings" w:hAnsi="Wingdings" w:hint="default"/>
+        <w:sz w:val="20"/>
+      </w:rPr>
+    </w:lvl>
+    <w:lvl w:ilvl="3" w:tentative="1">
+      <w:start w:val="1"/>
+      <w:numFmt w:val="bullet"/>
+      <w:lvlText w:val=""/>
+      <w:lvlJc w:val="left"/>
+      <w:pPr>
+        <w:tabs>
+          <w:tab w:val="num" w:pos="2880"/>
+        </w:tabs>
+        <w:ind w:left="2880" w:hanging="360"/>
+      </w:pPr>
+      <w:rPr>
+        <w:rFonts w:ascii="Wingdings" w:hAnsi="Wingdings" w:hint="default"/>
+        <w:sz w:val="20"/>
+      </w:rPr>
+    </w:lvl>
+    <w:lvl w:ilvl="4" w:tentative="1">
+      <w:start w:val="1"/>
+      <w:numFmt w:val="bullet"/>
+      <w:lvlText w:val=""/>
+      <w:lvlJc w:val="left"/>
+      <w:pPr>
+        <w:tabs>
+          <w:tab w:val="num" w:pos="3600"/>
+        </w:tabs>
+        <w:ind w:left="3600" w:hanging="360"/>
+      </w:pPr>
+      <w:rPr>
+        <w:rFonts w:ascii="Wingdings" w:hAnsi="Wingdings" w:hint="default"/>
+        <w:sz w:val="20"/>
+      </w:rPr>
+    </w:lvl>
+    <w:lvl w:ilvl="5" w:tentative="1">
+      <w:start w:val="1"/>
+      <w:numFmt w:val="bullet"/>
+      <w:lvlText w:val=""/>
+      <w:lvlJc w:val="left"/>
+      <w:pPr>
+        <w:tabs>
+          <w:tab w:val="num" w:pos="4320"/>
+        </w:tabs>
+        <w:ind w:left="4320" w:hanging="360"/>
+      </w:pPr>
+      <w:rPr>
+        <w:rFonts w:ascii="Wingdings" w:hAnsi="Wingdings" w:hint="default"/>
+        <w:sz w:val="20"/>
+      </w:rPr>
+    </w:lvl>
+    <w:lvl w:ilvl="6" w:tentative="1">
+      <w:start w:val="1"/>
+      <w:numFmt w:val="bullet"/>
+      <w:lvlText w:val=""/>
+      <w:lvlJc w:val="left"/>
+      <w:pPr>
+        <w:tabs>
+          <w:tab w:val="num" w:pos="5040"/>
+        </w:tabs>
+        <w:ind w:left="5040" w:hanging="360"/>
+      </w:pPr>
+      <w:rPr>
+        <w:rFonts w:ascii="Wingdings" w:hAnsi="Wingdings" w:hint="default"/>
+        <w:sz w:val="20"/>
+      </w:rPr>
+    </w:lvl>
+    <w:lvl w:ilvl="7" w:tentative="1">
+      <w:start w:val="1"/>
+      <w:numFmt w:val="bullet"/>
+      <w:lvlText w:val=""/>
+      <w:lvlJc w:val="left"/>
+      <w:pPr>
+        <w:tabs>
+          <w:tab w:val="num" w:pos="5760"/>
+        </w:tabs>
+        <w:ind w:left="5760" w:hanging="360"/>
+      </w:pPr>
+      <w:rPr>
+        <w:rFonts w:ascii="Wingdings" w:hAnsi="Wingdings" w:hint="default"/>
+        <w:sz w:val="20"/>
+      </w:rPr>
+    </w:lvl>
+    <w:lvl w:ilvl="8" w:tentative="1">
+      <w:start w:val="1"/>
+      <w:numFmt w:val="bullet"/>
+      <w:lvlText w:val=""/>
+      <w:lvlJc w:val="left"/>
+      <w:pPr>
+        <w:tabs>
+          <w:tab w:val="num" w:pos="6480"/>
+        </w:tabs>
+        <w:ind w:left="6480" w:hanging="360"/>
+      </w:pPr>
+      <w:rPr>
+        <w:rFonts w:ascii="Wingdings" w:hAnsi="Wingdings" w:hint="default"/>
+        <w:sz w:val="20"/>
+      </w:rPr>
+    </w:lvl>
+  </w:abstractNum>
+  <w:abstractNum w:abstractNumId="10" w15:restartNumberingAfterBreak="0">
+    <w:nsid w:val="2F05178D"/>
+    <w:multiLevelType w:val="multilevel"/>
+    <w:tmpl w:val="5E1230FE"/>
+    <w:lvl w:ilvl="0">
+      <w:start w:val="1"/>
+      <w:numFmt w:val="bullet"/>
+      <w:lvlText w:val=""/>
+      <w:lvlJc w:val="left"/>
+      <w:pPr>
+        <w:tabs>
+          <w:tab w:val="num" w:pos="720"/>
+        </w:tabs>
+        <w:ind w:left="720" w:hanging="360"/>
+      </w:pPr>
+      <w:rPr>
+        <w:rFonts w:ascii="Symbol" w:hAnsi="Symbol" w:hint="default"/>
+        <w:sz w:val="20"/>
+      </w:rPr>
+    </w:lvl>
+    <w:lvl w:ilvl="1" w:tentative="1">
+      <w:start w:val="1"/>
+      <w:numFmt w:val="bullet"/>
+      <w:lvlText w:val="o"/>
+      <w:lvlJc w:val="left"/>
+      <w:pPr>
+        <w:tabs>
+          <w:tab w:val="num" w:pos="1440"/>
+        </w:tabs>
+        <w:ind w:left="1440" w:hanging="360"/>
+      </w:pPr>
+      <w:rPr>
+        <w:rFonts w:ascii="Courier New" w:hAnsi="Courier New" w:hint="default"/>
+        <w:sz w:val="20"/>
+      </w:rPr>
+    </w:lvl>
+    <w:lvl w:ilvl="2" w:tentative="1">
+      <w:start w:val="1"/>
+      <w:numFmt w:val="bullet"/>
+      <w:lvlText w:val=""/>
+      <w:lvlJc w:val="left"/>
+      <w:pPr>
+        <w:tabs>
+          <w:tab w:val="num" w:pos="2160"/>
+        </w:tabs>
+        <w:ind w:left="2160" w:hanging="360"/>
+      </w:pPr>
+      <w:rPr>
+        <w:rFonts w:ascii="Wingdings" w:hAnsi="Wingdings" w:hint="default"/>
+        <w:sz w:val="20"/>
+      </w:rPr>
+    </w:lvl>
+    <w:lvl w:ilvl="3" w:tentative="1">
+      <w:start w:val="1"/>
+      <w:numFmt w:val="bullet"/>
+      <w:lvlText w:val=""/>
+      <w:lvlJc w:val="left"/>
+      <w:pPr>
+        <w:tabs>
+          <w:tab w:val="num" w:pos="2880"/>
+        </w:tabs>
+        <w:ind w:left="2880" w:hanging="360"/>
+      </w:pPr>
+      <w:rPr>
+        <w:rFonts w:ascii="Wingdings" w:hAnsi="Wingdings" w:hint="default"/>
+        <w:sz w:val="20"/>
+      </w:rPr>
+    </w:lvl>
+    <w:lvl w:ilvl="4" w:tentative="1">
+      <w:start w:val="1"/>
+      <w:numFmt w:val="bullet"/>
+      <w:lvlText w:val=""/>
+      <w:lvlJc w:val="left"/>
+      <w:pPr>
+        <w:tabs>
+          <w:tab w:val="num" w:pos="3600"/>
+        </w:tabs>
+        <w:ind w:left="3600" w:hanging="360"/>
+      </w:pPr>
+      <w:rPr>
+        <w:rFonts w:ascii="Wingdings" w:hAnsi="Wingdings" w:hint="default"/>
+        <w:sz w:val="20"/>
+      </w:rPr>
+    </w:lvl>
+    <w:lvl w:ilvl="5" w:tentative="1">
+      <w:start w:val="1"/>
+      <w:numFmt w:val="bullet"/>
+      <w:lvlText w:val=""/>
+      <w:lvlJc w:val="left"/>
+      <w:pPr>
+        <w:tabs>
+          <w:tab w:val="num" w:pos="4320"/>
+        </w:tabs>
+        <w:ind w:left="4320" w:hanging="360"/>
+      </w:pPr>
+      <w:rPr>
+        <w:rFonts w:ascii="Wingdings" w:hAnsi="Wingdings" w:hint="default"/>
+        <w:sz w:val="20"/>
+      </w:rPr>
+    </w:lvl>
+    <w:lvl w:ilvl="6" w:tentative="1">
+      <w:start w:val="1"/>
+      <w:numFmt w:val="bullet"/>
+      <w:lvlText w:val=""/>
+      <w:lvlJc w:val="left"/>
+      <w:pPr>
+        <w:tabs>
+          <w:tab w:val="num" w:pos="5040"/>
+        </w:tabs>
+        <w:ind w:left="5040" w:hanging="360"/>
+      </w:pPr>
+      <w:rPr>
+        <w:rFonts w:ascii="Wingdings" w:hAnsi="Wingdings" w:hint="default"/>
+        <w:sz w:val="20"/>
+      </w:rPr>
+    </w:lvl>
+    <w:lvl w:ilvl="7" w:tentative="1">
+      <w:start w:val="1"/>
+      <w:numFmt w:val="bullet"/>
+      <w:lvlText w:val=""/>
+      <w:lvlJc w:val="left"/>
+      <w:pPr>
+        <w:tabs>
+          <w:tab w:val="num" w:pos="5760"/>
+        </w:tabs>
+        <w:ind w:left="5760" w:hanging="360"/>
+      </w:pPr>
+      <w:rPr>
+        <w:rFonts w:ascii="Wingdings" w:hAnsi="Wingdings" w:hint="default"/>
+        <w:sz w:val="20"/>
+      </w:rPr>
+    </w:lvl>
+    <w:lvl w:ilvl="8" w:tentative="1">
+      <w:start w:val="1"/>
+      <w:numFmt w:val="bullet"/>
+      <w:lvlText w:val=""/>
+      <w:lvlJc w:val="left"/>
+      <w:pPr>
+        <w:tabs>
+          <w:tab w:val="num" w:pos="6480"/>
+        </w:tabs>
+        <w:ind w:left="6480" w:hanging="360"/>
+      </w:pPr>
+      <w:rPr>
+        <w:rFonts w:ascii="Wingdings" w:hAnsi="Wingdings" w:hint="default"/>
+        <w:sz w:val="20"/>
+      </w:rPr>
+    </w:lvl>
+  </w:abstractNum>
+  <w:abstractNum w:abstractNumId="11" w15:restartNumberingAfterBreak="0">
+    <w:nsid w:val="399A104F"/>
+    <w:multiLevelType w:val="multilevel"/>
+    <w:tmpl w:val="CE7CE320"/>
+    <w:lvl w:ilvl="0">
+      <w:start w:val="1"/>
+      <w:numFmt w:val="bullet"/>
+      <w:lvlText w:val=""/>
+      <w:lvlJc w:val="left"/>
+      <w:pPr>
+        <w:tabs>
+          <w:tab w:val="num" w:pos="720"/>
+        </w:tabs>
+        <w:ind w:left="720" w:hanging="360"/>
+      </w:pPr>
+      <w:rPr>
+        <w:rFonts w:ascii="Symbol" w:hAnsi="Symbol" w:hint="default"/>
+        <w:sz w:val="20"/>
+      </w:rPr>
+    </w:lvl>
+    <w:lvl w:ilvl="1" w:tentative="1">
+      <w:start w:val="1"/>
+      <w:numFmt w:val="bullet"/>
+      <w:lvlText w:val="o"/>
+      <w:lvlJc w:val="left"/>
+      <w:pPr>
+        <w:tabs>
+          <w:tab w:val="num" w:pos="1440"/>
+        </w:tabs>
+        <w:ind w:left="1440" w:hanging="360"/>
+      </w:pPr>
+      <w:rPr>
+        <w:rFonts w:ascii="Courier New" w:hAnsi="Courier New" w:hint="default"/>
+        <w:sz w:val="20"/>
+      </w:rPr>
+    </w:lvl>
+    <w:lvl w:ilvl="2" w:tentative="1">
+      <w:start w:val="1"/>
+      <w:numFmt w:val="bullet"/>
+      <w:lvlText w:val=""/>
+      <w:lvlJc w:val="left"/>
+      <w:pPr>
+        <w:tabs>
+          <w:tab w:val="num" w:pos="2160"/>
+        </w:tabs>
+        <w:ind w:left="2160" w:hanging="360"/>
+      </w:pPr>
+      <w:rPr>
+        <w:rFonts w:ascii="Wingdings" w:hAnsi="Wingdings" w:hint="default"/>
+        <w:sz w:val="20"/>
+      </w:rPr>
+    </w:lvl>
+    <w:lvl w:ilvl="3" w:tentative="1">
+      <w:start w:val="1"/>
+      <w:numFmt w:val="bullet"/>
+      <w:lvlText w:val=""/>
+      <w:lvlJc w:val="left"/>
+      <w:pPr>
+        <w:tabs>
+          <w:tab w:val="num" w:pos="2880"/>
+        </w:tabs>
+        <w:ind w:left="2880" w:hanging="360"/>
+      </w:pPr>
+      <w:rPr>
+        <w:rFonts w:ascii="Wingdings" w:hAnsi="Wingdings" w:hint="default"/>
+        <w:sz w:val="20"/>
+      </w:rPr>
+    </w:lvl>
+    <w:lvl w:ilvl="4" w:tentative="1">
+      <w:start w:val="1"/>
+      <w:numFmt w:val="bullet"/>
+      <w:lvlText w:val=""/>
+      <w:lvlJc w:val="left"/>
+      <w:pPr>
+        <w:tabs>
+          <w:tab w:val="num" w:pos="3600"/>
+        </w:tabs>
+        <w:ind w:left="3600" w:hanging="360"/>
+      </w:pPr>
+      <w:rPr>
+        <w:rFonts w:ascii="Wingdings" w:hAnsi="Wingdings" w:hint="default"/>
+        <w:sz w:val="20"/>
+      </w:rPr>
+    </w:lvl>
+    <w:lvl w:ilvl="5" w:tentative="1">
+      <w:start w:val="1"/>
+      <w:numFmt w:val="bullet"/>
+      <w:lvlText w:val=""/>
+      <w:lvlJc w:val="left"/>
+      <w:pPr>
+        <w:tabs>
+          <w:tab w:val="num" w:pos="4320"/>
+        </w:tabs>
+        <w:ind w:left="4320" w:hanging="360"/>
+      </w:pPr>
+      <w:rPr>
+        <w:rFonts w:ascii="Wingdings" w:hAnsi="Wingdings" w:hint="default"/>
+        <w:sz w:val="20"/>
+      </w:rPr>
+    </w:lvl>
+    <w:lvl w:ilvl="6" w:tentative="1">
+      <w:start w:val="1"/>
+      <w:numFmt w:val="bullet"/>
+      <w:lvlText w:val=""/>
+      <w:lvlJc w:val="left"/>
+      <w:pPr>
+        <w:tabs>
+          <w:tab w:val="num" w:pos="5040"/>
+        </w:tabs>
+        <w:ind w:left="5040" w:hanging="360"/>
+      </w:pPr>
+      <w:rPr>
+        <w:rFonts w:ascii="Wingdings" w:hAnsi="Wingdings" w:hint="default"/>
+        <w:sz w:val="20"/>
+      </w:rPr>
+    </w:lvl>
+    <w:lvl w:ilvl="7" w:tentative="1">
+      <w:start w:val="1"/>
+      <w:numFmt w:val="bullet"/>
+      <w:lvlText w:val=""/>
+      <w:lvlJc w:val="left"/>
+      <w:pPr>
+        <w:tabs>
+          <w:tab w:val="num" w:pos="5760"/>
+        </w:tabs>
+        <w:ind w:left="5760" w:hanging="360"/>
+      </w:pPr>
+      <w:rPr>
+        <w:rFonts w:ascii="Wingdings" w:hAnsi="Wingdings" w:hint="default"/>
+        <w:sz w:val="20"/>
+      </w:rPr>
+    </w:lvl>
+    <w:lvl w:ilvl="8" w:tentative="1">
+      <w:start w:val="1"/>
+      <w:numFmt w:val="bullet"/>
+      <w:lvlText w:val=""/>
+      <w:lvlJc w:val="left"/>
+      <w:pPr>
+        <w:tabs>
+          <w:tab w:val="num" w:pos="6480"/>
+        </w:tabs>
+        <w:ind w:left="6480" w:hanging="360"/>
+      </w:pPr>
+      <w:rPr>
+        <w:rFonts w:ascii="Wingdings" w:hAnsi="Wingdings" w:hint="default"/>
+        <w:sz w:val="20"/>
+      </w:rPr>
+    </w:lvl>
+  </w:abstractNum>
+  <w:abstractNum w:abstractNumId="12" w15:restartNumberingAfterBreak="0">
+    <w:nsid w:val="471D6A32"/>
+    <w:multiLevelType w:val="multilevel"/>
+    <w:tmpl w:val="7652AD94"/>
+    <w:lvl w:ilvl="0">
+      <w:start w:val="1"/>
+      <w:numFmt w:val="bullet"/>
+      <w:lvlText w:val=""/>
+      <w:lvlJc w:val="left"/>
+      <w:pPr>
+        <w:tabs>
+          <w:tab w:val="num" w:pos="720"/>
+        </w:tabs>
+        <w:ind w:left="720" w:hanging="360"/>
+      </w:pPr>
+      <w:rPr>
+        <w:rFonts w:ascii="Symbol" w:hAnsi="Symbol" w:hint="default"/>
+        <w:sz w:val="20"/>
+      </w:rPr>
+    </w:lvl>
+    <w:lvl w:ilvl="1" w:tentative="1">
+      <w:start w:val="1"/>
+      <w:numFmt w:val="bullet"/>
+      <w:lvlText w:val="o"/>
+      <w:lvlJc w:val="left"/>
+      <w:pPr>
+        <w:tabs>
+          <w:tab w:val="num" w:pos="1440"/>
+        </w:tabs>
+        <w:ind w:left="1440" w:hanging="360"/>
+      </w:pPr>
+      <w:rPr>
+        <w:rFonts w:ascii="Courier New" w:hAnsi="Courier New" w:hint="default"/>
+        <w:sz w:val="20"/>
+      </w:rPr>
+    </w:lvl>
+    <w:lvl w:ilvl="2" w:tentative="1">
+      <w:start w:val="1"/>
+      <w:numFmt w:val="bullet"/>
+      <w:lvlText w:val=""/>
+      <w:lvlJc w:val="left"/>
+      <w:pPr>
+        <w:tabs>
+          <w:tab w:val="num" w:pos="2160"/>
+        </w:tabs>
+        <w:ind w:left="2160" w:hanging="360"/>
+      </w:pPr>
+      <w:rPr>
+        <w:rFonts w:ascii="Wingdings" w:hAnsi="Wingdings" w:hint="default"/>
+        <w:sz w:val="20"/>
+      </w:rPr>
+    </w:lvl>
+    <w:lvl w:ilvl="3" w:tentative="1">
+      <w:start w:val="1"/>
+      <w:numFmt w:val="bullet"/>
+      <w:lvlText w:val=""/>
+      <w:lvlJc w:val="left"/>
+      <w:pPr>
+        <w:tabs>
+          <w:tab w:val="num" w:pos="2880"/>
+        </w:tabs>
+        <w:ind w:left="2880" w:hanging="360"/>
+      </w:pPr>
+      <w:rPr>
+        <w:rFonts w:ascii="Wingdings" w:hAnsi="Wingdings" w:hint="default"/>
+        <w:sz w:val="20"/>
+      </w:rPr>
+    </w:lvl>
+    <w:lvl w:ilvl="4" w:tentative="1">
+      <w:start w:val="1"/>
+      <w:numFmt w:val="bullet"/>
+      <w:lvlText w:val=""/>
+      <w:lvlJc w:val="left"/>
+      <w:pPr>
+        <w:tabs>
+          <w:tab w:val="num" w:pos="3600"/>
+        </w:tabs>
+        <w:ind w:left="3600" w:hanging="360"/>
+      </w:pPr>
+      <w:rPr>
+        <w:rFonts w:ascii="Wingdings" w:hAnsi="Wingdings" w:hint="default"/>
+        <w:sz w:val="20"/>
+      </w:rPr>
+    </w:lvl>
+    <w:lvl w:ilvl="5" w:tentative="1">
+      <w:start w:val="1"/>
+      <w:numFmt w:val="bullet"/>
+      <w:lvlText w:val=""/>
+      <w:lvlJc w:val="left"/>
+      <w:pPr>
+        <w:tabs>
+          <w:tab w:val="num" w:pos="4320"/>
+        </w:tabs>
+        <w:ind w:left="4320" w:hanging="360"/>
+      </w:pPr>
+      <w:rPr>
+        <w:rFonts w:ascii="Wingdings" w:hAnsi="Wingdings" w:hint="default"/>
+        <w:sz w:val="20"/>
+      </w:rPr>
+    </w:lvl>
+    <w:lvl w:ilvl="6" w:tentative="1">
+      <w:start w:val="1"/>
+      <w:numFmt w:val="bullet"/>
+      <w:lvlText w:val=""/>
+      <w:lvlJc w:val="left"/>
+      <w:pPr>
+        <w:tabs>
+          <w:tab w:val="num" w:pos="5040"/>
+        </w:tabs>
+        <w:ind w:left="5040" w:hanging="360"/>
+      </w:pPr>
+      <w:rPr>
+        <w:rFonts w:ascii="Wingdings" w:hAnsi="Wingdings" w:hint="default"/>
+        <w:sz w:val="20"/>
+      </w:rPr>
+    </w:lvl>
+    <w:lvl w:ilvl="7" w:tentative="1">
+      <w:start w:val="1"/>
+      <w:numFmt w:val="bullet"/>
+      <w:lvlText w:val=""/>
+      <w:lvlJc w:val="left"/>
+      <w:pPr>
+        <w:tabs>
+          <w:tab w:val="num" w:pos="5760"/>
+        </w:tabs>
+        <w:ind w:left="5760" w:hanging="360"/>
+      </w:pPr>
+      <w:rPr>
+        <w:rFonts w:ascii="Wingdings" w:hAnsi="Wingdings" w:hint="default"/>
+        <w:sz w:val="20"/>
+      </w:rPr>
+    </w:lvl>
+    <w:lvl w:ilvl="8" w:tentative="1">
+      <w:start w:val="1"/>
+      <w:numFmt w:val="bullet"/>
+      <w:lvlText w:val=""/>
+      <w:lvlJc w:val="left"/>
+      <w:pPr>
+        <w:tabs>
+          <w:tab w:val="num" w:pos="6480"/>
+        </w:tabs>
+        <w:ind w:left="6480" w:hanging="360"/>
+      </w:pPr>
+      <w:rPr>
+        <w:rFonts w:ascii="Wingdings" w:hAnsi="Wingdings" w:hint="default"/>
+        <w:sz w:val="20"/>
+      </w:rPr>
+    </w:lvl>
+  </w:abstractNum>
+  <w:abstractNum w:abstractNumId="13" w15:restartNumberingAfterBreak="0">
+    <w:nsid w:val="474202A8"/>
+    <w:multiLevelType w:val="multilevel"/>
+    <w:tmpl w:val="32AE8B46"/>
+    <w:lvl w:ilvl="0">
+      <w:start w:val="1"/>
+      <w:numFmt w:val="bullet"/>
+      <w:lvlText w:val=""/>
+      <w:lvlJc w:val="left"/>
+      <w:pPr>
+        <w:tabs>
+          <w:tab w:val="num" w:pos="720"/>
+        </w:tabs>
+        <w:ind w:left="720" w:hanging="360"/>
+      </w:pPr>
+      <w:rPr>
+        <w:rFonts w:ascii="Symbol" w:hAnsi="Symbol" w:hint="default"/>
+        <w:sz w:val="20"/>
+      </w:rPr>
+    </w:lvl>
+    <w:lvl w:ilvl="1" w:tentative="1">
+      <w:start w:val="1"/>
+      <w:numFmt w:val="bullet"/>
+      <w:lvlText w:val="o"/>
+      <w:lvlJc w:val="left"/>
+      <w:pPr>
+        <w:tabs>
+          <w:tab w:val="num" w:pos="1440"/>
+        </w:tabs>
+        <w:ind w:left="1440" w:hanging="360"/>
+      </w:pPr>
+      <w:rPr>
+        <w:rFonts w:ascii="Courier New" w:hAnsi="Courier New" w:hint="default"/>
+        <w:sz w:val="20"/>
+      </w:rPr>
+    </w:lvl>
+    <w:lvl w:ilvl="2" w:tentative="1">
+      <w:start w:val="1"/>
+      <w:numFmt w:val="bullet"/>
+      <w:lvlText w:val=""/>
+      <w:lvlJc w:val="left"/>
+      <w:pPr>
+        <w:tabs>
+          <w:tab w:val="num" w:pos="2160"/>
+        </w:tabs>
+        <w:ind w:left="2160" w:hanging="360"/>
+      </w:pPr>
+      <w:rPr>
+        <w:rFonts w:ascii="Wingdings" w:hAnsi="Wingdings" w:hint="default"/>
+        <w:sz w:val="20"/>
+      </w:rPr>
+    </w:lvl>
+    <w:lvl w:ilvl="3" w:tentative="1">
+      <w:start w:val="1"/>
+      <w:numFmt w:val="bullet"/>
+      <w:lvlText w:val=""/>
+      <w:lvlJc w:val="left"/>
+      <w:pPr>
+        <w:tabs>
+          <w:tab w:val="num" w:pos="2880"/>
+        </w:tabs>
+        <w:ind w:left="2880" w:hanging="360"/>
+      </w:pPr>
+      <w:rPr>
+        <w:rFonts w:ascii="Wingdings" w:hAnsi="Wingdings" w:hint="default"/>
+        <w:sz w:val="20"/>
+      </w:rPr>
+    </w:lvl>
+    <w:lvl w:ilvl="4" w:tentative="1">
+      <w:start w:val="1"/>
+      <w:numFmt w:val="bullet"/>
+      <w:lvlText w:val=""/>
+      <w:lvlJc w:val="left"/>
+      <w:pPr>
+        <w:tabs>
+          <w:tab w:val="num" w:pos="3600"/>
+        </w:tabs>
+        <w:ind w:left="3600" w:hanging="360"/>
+      </w:pPr>
+      <w:rPr>
+        <w:rFonts w:ascii="Wingdings" w:hAnsi="Wingdings" w:hint="default"/>
+        <w:sz w:val="20"/>
+      </w:rPr>
+    </w:lvl>
+    <w:lvl w:ilvl="5" w:tentative="1">
+      <w:start w:val="1"/>
+      <w:numFmt w:val="bullet"/>
+      <w:lvlText w:val=""/>
+      <w:lvlJc w:val="left"/>
+      <w:pPr>
+        <w:tabs>
+          <w:tab w:val="num" w:pos="4320"/>
+        </w:tabs>
+        <w:ind w:left="4320" w:hanging="360"/>
+      </w:pPr>
+      <w:rPr>
+        <w:rFonts w:ascii="Wingdings" w:hAnsi="Wingdings" w:hint="default"/>
+        <w:sz w:val="20"/>
+      </w:rPr>
+    </w:lvl>
+    <w:lvl w:ilvl="6" w:tentative="1">
+      <w:start w:val="1"/>
+      <w:numFmt w:val="bullet"/>
+      <w:lvlText w:val=""/>
+      <w:lvlJc w:val="left"/>
+      <w:pPr>
+        <w:tabs>
+          <w:tab w:val="num" w:pos="5040"/>
+        </w:tabs>
+        <w:ind w:left="5040" w:hanging="360"/>
+      </w:pPr>
+      <w:rPr>
+        <w:rFonts w:ascii="Wingdings" w:hAnsi="Wingdings" w:hint="default"/>
+        <w:sz w:val="20"/>
+      </w:rPr>
+    </w:lvl>
+    <w:lvl w:ilvl="7" w:tentative="1">
+      <w:start w:val="1"/>
+      <w:numFmt w:val="bullet"/>
+      <w:lvlText w:val=""/>
+      <w:lvlJc w:val="left"/>
+      <w:pPr>
+        <w:tabs>
+          <w:tab w:val="num" w:pos="5760"/>
+        </w:tabs>
+        <w:ind w:left="5760" w:hanging="360"/>
+      </w:pPr>
+      <w:rPr>
+        <w:rFonts w:ascii="Wingdings" w:hAnsi="Wingdings" w:hint="default"/>
+        <w:sz w:val="20"/>
+      </w:rPr>
+    </w:lvl>
+    <w:lvl w:ilvl="8" w:tentative="1">
+      <w:start w:val="1"/>
+      <w:numFmt w:val="bullet"/>
+      <w:lvlText w:val=""/>
+      <w:lvlJc w:val="left"/>
+      <w:pPr>
+        <w:tabs>
+          <w:tab w:val="num" w:pos="6480"/>
+        </w:tabs>
+        <w:ind w:left="6480" w:hanging="360"/>
+      </w:pPr>
+      <w:rPr>
+        <w:rFonts w:ascii="Wingdings" w:hAnsi="Wingdings" w:hint="default"/>
+        <w:sz w:val="20"/>
+      </w:rPr>
+    </w:lvl>
+  </w:abstractNum>
+  <w:abstractNum w:abstractNumId="14" w15:restartNumberingAfterBreak="0">
+    <w:nsid w:val="57AD5A9E"/>
+    <w:multiLevelType w:val="multilevel"/>
+    <w:tmpl w:val="6A9EB1A2"/>
+    <w:lvl w:ilvl="0">
+      <w:start w:val="1"/>
+      <w:numFmt w:val="bullet"/>
+      <w:lvlText w:val=""/>
+      <w:lvlJc w:val="left"/>
+      <w:pPr>
+        <w:tabs>
+          <w:tab w:val="num" w:pos="720"/>
+        </w:tabs>
+        <w:ind w:left="720" w:hanging="360"/>
+      </w:pPr>
+      <w:rPr>
+        <w:rFonts w:ascii="Symbol" w:hAnsi="Symbol" w:hint="default"/>
+        <w:sz w:val="20"/>
+      </w:rPr>
+    </w:lvl>
+    <w:lvl w:ilvl="1" w:tentative="1">
+      <w:start w:val="1"/>
+      <w:numFmt w:val="bullet"/>
+      <w:lvlText w:val="o"/>
+      <w:lvlJc w:val="left"/>
+      <w:pPr>
+        <w:tabs>
+          <w:tab w:val="num" w:pos="1440"/>
+        </w:tabs>
+        <w:ind w:left="1440" w:hanging="360"/>
+      </w:pPr>
+      <w:rPr>
+        <w:rFonts w:ascii="Courier New" w:hAnsi="Courier New" w:hint="default"/>
+        <w:sz w:val="20"/>
+      </w:rPr>
+    </w:lvl>
+    <w:lvl w:ilvl="2" w:tentative="1">
+      <w:start w:val="1"/>
+      <w:numFmt w:val="bullet"/>
+      <w:lvlText w:val=""/>
+      <w:lvlJc w:val="left"/>
+      <w:pPr>
+        <w:tabs>
+          <w:tab w:val="num" w:pos="2160"/>
+        </w:tabs>
+        <w:ind w:left="2160" w:hanging="360"/>
+      </w:pPr>
+      <w:rPr>
+        <w:rFonts w:ascii="Wingdings" w:hAnsi="Wingdings" w:hint="default"/>
+        <w:sz w:val="20"/>
+      </w:rPr>
+    </w:lvl>
+    <w:lvl w:ilvl="3" w:tentative="1">
+      <w:start w:val="1"/>
+      <w:numFmt w:val="bullet"/>
+      <w:lvlText w:val=""/>
+      <w:lvlJc w:val="left"/>
+      <w:pPr>
+        <w:tabs>
+          <w:tab w:val="num" w:pos="2880"/>
+        </w:tabs>
+        <w:ind w:left="2880" w:hanging="360"/>
+      </w:pPr>
+      <w:rPr>
+        <w:rFonts w:ascii="Wingdings" w:hAnsi="Wingdings" w:hint="default"/>
+        <w:sz w:val="20"/>
+      </w:rPr>
+    </w:lvl>
+    <w:lvl w:ilvl="4" w:tentative="1">
+      <w:start w:val="1"/>
+      <w:numFmt w:val="bullet"/>
+      <w:lvlText w:val=""/>
+      <w:lvlJc w:val="left"/>
+      <w:pPr>
+        <w:tabs>
+          <w:tab w:val="num" w:pos="3600"/>
+        </w:tabs>
+        <w:ind w:left="3600" w:hanging="360"/>
+      </w:pPr>
+      <w:rPr>
+        <w:rFonts w:ascii="Wingdings" w:hAnsi="Wingdings" w:hint="default"/>
+        <w:sz w:val="20"/>
+      </w:rPr>
+    </w:lvl>
+    <w:lvl w:ilvl="5" w:tentative="1">
+      <w:start w:val="1"/>
+      <w:numFmt w:val="bullet"/>
+      <w:lvlText w:val=""/>
+      <w:lvlJc w:val="left"/>
+      <w:pPr>
+        <w:tabs>
+          <w:tab w:val="num" w:pos="4320"/>
+        </w:tabs>
+        <w:ind w:left="4320" w:hanging="360"/>
+      </w:pPr>
+      <w:rPr>
+        <w:rFonts w:ascii="Wingdings" w:hAnsi="Wingdings" w:hint="default"/>
+        <w:sz w:val="20"/>
+      </w:rPr>
+    </w:lvl>
+    <w:lvl w:ilvl="6" w:tentative="1">
+      <w:start w:val="1"/>
+      <w:numFmt w:val="bullet"/>
+      <w:lvlText w:val=""/>
+      <w:lvlJc w:val="left"/>
+      <w:pPr>
+        <w:tabs>
+          <w:tab w:val="num" w:pos="5040"/>
+        </w:tabs>
+        <w:ind w:left="5040" w:hanging="360"/>
+      </w:pPr>
+      <w:rPr>
+        <w:rFonts w:ascii="Wingdings" w:hAnsi="Wingdings" w:hint="default"/>
+        <w:sz w:val="20"/>
+      </w:rPr>
+    </w:lvl>
+    <w:lvl w:ilvl="7" w:tentative="1">
+      <w:start w:val="1"/>
+      <w:numFmt w:val="bullet"/>
+      <w:lvlText w:val=""/>
+      <w:lvlJc w:val="left"/>
+      <w:pPr>
+        <w:tabs>
+          <w:tab w:val="num" w:pos="5760"/>
+        </w:tabs>
+        <w:ind w:left="5760" w:hanging="360"/>
+      </w:pPr>
+      <w:rPr>
+        <w:rFonts w:ascii="Wingdings" w:hAnsi="Wingdings" w:hint="default"/>
+        <w:sz w:val="20"/>
+      </w:rPr>
+    </w:lvl>
+    <w:lvl w:ilvl="8" w:tentative="1">
+      <w:start w:val="1"/>
+      <w:numFmt w:val="bullet"/>
+      <w:lvlText w:val=""/>
+      <w:lvlJc w:val="left"/>
+      <w:pPr>
+        <w:tabs>
+          <w:tab w:val="num" w:pos="6480"/>
+        </w:tabs>
+        <w:ind w:left="6480" w:hanging="360"/>
+      </w:pPr>
+      <w:rPr>
+        <w:rFonts w:ascii="Wingdings" w:hAnsi="Wingdings" w:hint="default"/>
+        <w:sz w:val="20"/>
+      </w:rPr>
+    </w:lvl>
+  </w:abstractNum>
+  <w:abstractNum w:abstractNumId="15" w15:restartNumberingAfterBreak="0">
+    <w:nsid w:val="5C363F2B"/>
+    <w:multiLevelType w:val="multilevel"/>
+    <w:tmpl w:val="34C84EF6"/>
+    <w:lvl w:ilvl="0">
+      <w:start w:val="1"/>
+      <w:numFmt w:val="bullet"/>
+      <w:lvlText w:val=""/>
+      <w:lvlJc w:val="left"/>
+      <w:pPr>
+        <w:tabs>
+          <w:tab w:val="num" w:pos="720"/>
+        </w:tabs>
+        <w:ind w:left="720" w:hanging="360"/>
+      </w:pPr>
+      <w:rPr>
+        <w:rFonts w:ascii="Symbol" w:hAnsi="Symbol" w:hint="default"/>
+        <w:sz w:val="20"/>
+      </w:rPr>
+    </w:lvl>
+    <w:lvl w:ilvl="1" w:tentative="1">
+      <w:start w:val="1"/>
+      <w:numFmt w:val="bullet"/>
+      <w:lvlText w:val="o"/>
+      <w:lvlJc w:val="left"/>
+      <w:pPr>
+        <w:tabs>
+          <w:tab w:val="num" w:pos="1440"/>
+        </w:tabs>
+        <w:ind w:left="1440" w:hanging="360"/>
+      </w:pPr>
+      <w:rPr>
+        <w:rFonts w:ascii="Courier New" w:hAnsi="Courier New" w:hint="default"/>
+        <w:sz w:val="20"/>
+      </w:rPr>
+    </w:lvl>
+    <w:lvl w:ilvl="2" w:tentative="1">
+      <w:start w:val="1"/>
+      <w:numFmt w:val="bullet"/>
+      <w:lvlText w:val=""/>
+      <w:lvlJc w:val="left"/>
+      <w:pPr>
+        <w:tabs>
+          <w:tab w:val="num" w:pos="2160"/>
+        </w:tabs>
+        <w:ind w:left="2160" w:hanging="360"/>
+      </w:pPr>
+      <w:rPr>
+        <w:rFonts w:ascii="Wingdings" w:hAnsi="Wingdings" w:hint="default"/>
+        <w:sz w:val="20"/>
+      </w:rPr>
+    </w:lvl>
+    <w:lvl w:ilvl="3" w:tentative="1">
+      <w:start w:val="1"/>
+      <w:numFmt w:val="bullet"/>
+      <w:lvlText w:val=""/>
+      <w:lvlJc w:val="left"/>
+      <w:pPr>
+        <w:tabs>
+          <w:tab w:val="num" w:pos="2880"/>
+        </w:tabs>
+        <w:ind w:left="2880" w:hanging="360"/>
+      </w:pPr>
+      <w:rPr>
+        <w:rFonts w:ascii="Wingdings" w:hAnsi="Wingdings" w:hint="default"/>
+        <w:sz w:val="20"/>
+      </w:rPr>
+    </w:lvl>
+    <w:lvl w:ilvl="4" w:tentative="1">
+      <w:start w:val="1"/>
+      <w:numFmt w:val="bullet"/>
+      <w:lvlText w:val=""/>
+      <w:lvlJc w:val="left"/>
+      <w:pPr>
+        <w:tabs>
+          <w:tab w:val="num" w:pos="3600"/>
+        </w:tabs>
+        <w:ind w:left="3600" w:hanging="360"/>
+      </w:pPr>
+      <w:rPr>
+        <w:rFonts w:ascii="Wingdings" w:hAnsi="Wingdings" w:hint="default"/>
+        <w:sz w:val="20"/>
+      </w:rPr>
+    </w:lvl>
+    <w:lvl w:ilvl="5" w:tentative="1">
+      <w:start w:val="1"/>
+      <w:numFmt w:val="bullet"/>
+      <w:lvlText w:val=""/>
+      <w:lvlJc w:val="left"/>
+      <w:pPr>
+        <w:tabs>
+          <w:tab w:val="num" w:pos="4320"/>
+        </w:tabs>
+        <w:ind w:left="4320" w:hanging="360"/>
+      </w:pPr>
+      <w:rPr>
+        <w:rFonts w:ascii="Wingdings" w:hAnsi="Wingdings" w:hint="default"/>
+        <w:sz w:val="20"/>
+      </w:rPr>
+    </w:lvl>
+    <w:lvl w:ilvl="6" w:tentative="1">
+      <w:start w:val="1"/>
+      <w:numFmt w:val="bullet"/>
+      <w:lvlText w:val=""/>
+      <w:lvlJc w:val="left"/>
+      <w:pPr>
+        <w:tabs>
+          <w:tab w:val="num" w:pos="5040"/>
+        </w:tabs>
+        <w:ind w:left="5040" w:hanging="360"/>
+      </w:pPr>
+      <w:rPr>
+        <w:rFonts w:ascii="Wingdings" w:hAnsi="Wingdings" w:hint="default"/>
+        <w:sz w:val="20"/>
+      </w:rPr>
+    </w:lvl>
+    <w:lvl w:ilvl="7" w:tentative="1">
+      <w:start w:val="1"/>
+      <w:numFmt w:val="bullet"/>
+      <w:lvlText w:val=""/>
+      <w:lvlJc w:val="left"/>
+      <w:pPr>
+        <w:tabs>
+          <w:tab w:val="num" w:pos="5760"/>
+        </w:tabs>
+        <w:ind w:left="5760" w:hanging="360"/>
+      </w:pPr>
+      <w:rPr>
+        <w:rFonts w:ascii="Wingdings" w:hAnsi="Wingdings" w:hint="default"/>
+        <w:sz w:val="20"/>
+      </w:rPr>
+    </w:lvl>
+    <w:lvl w:ilvl="8" w:tentative="1">
+      <w:start w:val="1"/>
+      <w:numFmt w:val="bullet"/>
+      <w:lvlText w:val=""/>
+      <w:lvlJc w:val="left"/>
+      <w:pPr>
+        <w:tabs>
+          <w:tab w:val="num" w:pos="6480"/>
+        </w:tabs>
+        <w:ind w:left="6480" w:hanging="360"/>
+      </w:pPr>
+      <w:rPr>
+        <w:rFonts w:ascii="Wingdings" w:hAnsi="Wingdings" w:hint="default"/>
+        <w:sz w:val="20"/>
+      </w:rPr>
+    </w:lvl>
+  </w:abstractNum>
+  <w:abstractNum w:abstractNumId="16" w15:restartNumberingAfterBreak="0">
+    <w:nsid w:val="5D8E5C20"/>
+    <w:multiLevelType w:val="multilevel"/>
+    <w:tmpl w:val="05A85416"/>
+    <w:lvl w:ilvl="0">
+      <w:start w:val="1"/>
+      <w:numFmt w:val="bullet"/>
+      <w:lvlText w:val=""/>
+      <w:lvlJc w:val="left"/>
+      <w:pPr>
+        <w:tabs>
+          <w:tab w:val="num" w:pos="720"/>
+        </w:tabs>
+        <w:ind w:left="720" w:hanging="360"/>
+      </w:pPr>
+      <w:rPr>
+        <w:rFonts w:ascii="Symbol" w:hAnsi="Symbol" w:hint="default"/>
+        <w:sz w:val="20"/>
+      </w:rPr>
+    </w:lvl>
+    <w:lvl w:ilvl="1" w:tentative="1">
+      <w:start w:val="1"/>
+      <w:numFmt w:val="bullet"/>
+      <w:lvlText w:val="o"/>
+      <w:lvlJc w:val="left"/>
+      <w:pPr>
+        <w:tabs>
+          <w:tab w:val="num" w:pos="1440"/>
+        </w:tabs>
+        <w:ind w:left="1440" w:hanging="360"/>
+      </w:pPr>
+      <w:rPr>
+        <w:rFonts w:ascii="Courier New" w:hAnsi="Courier New" w:hint="default"/>
+        <w:sz w:val="20"/>
+      </w:rPr>
+    </w:lvl>
+    <w:lvl w:ilvl="2" w:tentative="1">
+      <w:start w:val="1"/>
+      <w:numFmt w:val="bullet"/>
+      <w:lvlText w:val=""/>
+      <w:lvlJc w:val="left"/>
+      <w:pPr>
+        <w:tabs>
+          <w:tab w:val="num" w:pos="2160"/>
+        </w:tabs>
+        <w:ind w:left="2160" w:hanging="360"/>
+      </w:pPr>
+      <w:rPr>
+        <w:rFonts w:ascii="Wingdings" w:hAnsi="Wingdings" w:hint="default"/>
+        <w:sz w:val="20"/>
+      </w:rPr>
+    </w:lvl>
+    <w:lvl w:ilvl="3" w:tentative="1">
+      <w:start w:val="1"/>
+      <w:numFmt w:val="bullet"/>
+      <w:lvlText w:val=""/>
+      <w:lvlJc w:val="left"/>
+      <w:pPr>
+        <w:tabs>
+          <w:tab w:val="num" w:pos="2880"/>
+        </w:tabs>
+        <w:ind w:left="2880" w:hanging="360"/>
+      </w:pPr>
+      <w:rPr>
+        <w:rFonts w:ascii="Wingdings" w:hAnsi="Wingdings" w:hint="default"/>
+        <w:sz w:val="20"/>
+      </w:rPr>
+    </w:lvl>
+    <w:lvl w:ilvl="4" w:tentative="1">
+      <w:start w:val="1"/>
+      <w:numFmt w:val="bullet"/>
+      <w:lvlText w:val=""/>
+      <w:lvlJc w:val="left"/>
+      <w:pPr>
+        <w:tabs>
+          <w:tab w:val="num" w:pos="3600"/>
+        </w:tabs>
+        <w:ind w:left="3600" w:hanging="360"/>
+      </w:pPr>
+      <w:rPr>
+        <w:rFonts w:ascii="Wingdings" w:hAnsi="Wingdings" w:hint="default"/>
+        <w:sz w:val="20"/>
+      </w:rPr>
+    </w:lvl>
+    <w:lvl w:ilvl="5" w:tentative="1">
+      <w:start w:val="1"/>
+      <w:numFmt w:val="bullet"/>
+      <w:lvlText w:val=""/>
+      <w:lvlJc w:val="left"/>
+      <w:pPr>
+        <w:tabs>
+          <w:tab w:val="num" w:pos="4320"/>
+        </w:tabs>
+        <w:ind w:left="4320" w:hanging="360"/>
+      </w:pPr>
+      <w:rPr>
+        <w:rFonts w:ascii="Wingdings" w:hAnsi="Wingdings" w:hint="default"/>
+        <w:sz w:val="20"/>
+      </w:rPr>
+    </w:lvl>
+    <w:lvl w:ilvl="6" w:tentative="1">
+      <w:start w:val="1"/>
+      <w:numFmt w:val="bullet"/>
+      <w:lvlText w:val=""/>
+      <w:lvlJc w:val="left"/>
+      <w:pPr>
+        <w:tabs>
+          <w:tab w:val="num" w:pos="5040"/>
+        </w:tabs>
+        <w:ind w:left="5040" w:hanging="360"/>
+      </w:pPr>
+      <w:rPr>
+        <w:rFonts w:ascii="Wingdings" w:hAnsi="Wingdings" w:hint="default"/>
+        <w:sz w:val="20"/>
+      </w:rPr>
+    </w:lvl>
+    <w:lvl w:ilvl="7" w:tentative="1">
+      <w:start w:val="1"/>
+      <w:numFmt w:val="bullet"/>
+      <w:lvlText w:val=""/>
+      <w:lvlJc w:val="left"/>
+      <w:pPr>
+        <w:tabs>
+          <w:tab w:val="num" w:pos="5760"/>
+        </w:tabs>
+        <w:ind w:left="5760" w:hanging="360"/>
+      </w:pPr>
+      <w:rPr>
+        <w:rFonts w:ascii="Wingdings" w:hAnsi="Wingdings" w:hint="default"/>
+        <w:sz w:val="20"/>
+      </w:rPr>
+    </w:lvl>
+    <w:lvl w:ilvl="8" w:tentative="1">
+      <w:start w:val="1"/>
+      <w:numFmt w:val="bullet"/>
+      <w:lvlText w:val=""/>
+      <w:lvlJc w:val="left"/>
+      <w:pPr>
+        <w:tabs>
+          <w:tab w:val="num" w:pos="6480"/>
+        </w:tabs>
+        <w:ind w:left="6480" w:hanging="360"/>
+      </w:pPr>
+      <w:rPr>
+        <w:rFonts w:ascii="Wingdings" w:hAnsi="Wingdings" w:hint="default"/>
+        <w:sz w:val="20"/>
+      </w:rPr>
+    </w:lvl>
+  </w:abstractNum>
+  <w:abstractNum w:abstractNumId="17" w15:restartNumberingAfterBreak="0">
+    <w:nsid w:val="5DEF76B9"/>
+    <w:multiLevelType w:val="multilevel"/>
+    <w:tmpl w:val="DE2CB8FA"/>
+    <w:lvl w:ilvl="0">
+      <w:start w:val="1"/>
+      <w:numFmt w:val="bullet"/>
+      <w:lvlText w:val=""/>
+      <w:lvlJc w:val="left"/>
+      <w:pPr>
+        <w:tabs>
+          <w:tab w:val="num" w:pos="720"/>
+        </w:tabs>
+        <w:ind w:left="720" w:hanging="360"/>
+      </w:pPr>
+      <w:rPr>
+        <w:rFonts w:ascii="Symbol" w:hAnsi="Symbol" w:hint="default"/>
+        <w:sz w:val="20"/>
+      </w:rPr>
+    </w:lvl>
+    <w:lvl w:ilvl="1" w:tentative="1">
+      <w:start w:val="1"/>
+      <w:numFmt w:val="bullet"/>
+      <w:lvlText w:val="o"/>
+      <w:lvlJc w:val="left"/>
+      <w:pPr>
+        <w:tabs>
+          <w:tab w:val="num" w:pos="1440"/>
+        </w:tabs>
+        <w:ind w:left="1440" w:hanging="360"/>
+      </w:pPr>
+      <w:rPr>
+        <w:rFonts w:ascii="Courier New" w:hAnsi="Courier New" w:hint="default"/>
+        <w:sz w:val="20"/>
+      </w:rPr>
+    </w:lvl>
+    <w:lvl w:ilvl="2" w:tentative="1">
+      <w:start w:val="1"/>
+      <w:numFmt w:val="bullet"/>
+      <w:lvlText w:val=""/>
+      <w:lvlJc w:val="left"/>
+      <w:pPr>
+        <w:tabs>
+          <w:tab w:val="num" w:pos="2160"/>
+        </w:tabs>
+        <w:ind w:left="2160" w:hanging="360"/>
+      </w:pPr>
+      <w:rPr>
+        <w:rFonts w:ascii="Wingdings" w:hAnsi="Wingdings" w:hint="default"/>
+        <w:sz w:val="20"/>
+      </w:rPr>
+    </w:lvl>
+    <w:lvl w:ilvl="3" w:tentative="1">
+      <w:start w:val="1"/>
+      <w:numFmt w:val="bullet"/>
+      <w:lvlText w:val=""/>
+      <w:lvlJc w:val="left"/>
+      <w:pPr>
+        <w:tabs>
+          <w:tab w:val="num" w:pos="2880"/>
+        </w:tabs>
+        <w:ind w:left="2880" w:hanging="360"/>
+      </w:pPr>
+      <w:rPr>
+        <w:rFonts w:ascii="Wingdings" w:hAnsi="Wingdings" w:hint="default"/>
+        <w:sz w:val="20"/>
+      </w:rPr>
+    </w:lvl>
+    <w:lvl w:ilvl="4" w:tentative="1">
+      <w:start w:val="1"/>
+      <w:numFmt w:val="bullet"/>
+      <w:lvlText w:val=""/>
+      <w:lvlJc w:val="left"/>
+      <w:pPr>
+        <w:tabs>
+          <w:tab w:val="num" w:pos="3600"/>
+        </w:tabs>
+        <w:ind w:left="3600" w:hanging="360"/>
+      </w:pPr>
+      <w:rPr>
+        <w:rFonts w:ascii="Wingdings" w:hAnsi="Wingdings" w:hint="default"/>
+        <w:sz w:val="20"/>
+      </w:rPr>
+    </w:lvl>
+    <w:lvl w:ilvl="5" w:tentative="1">
+      <w:start w:val="1"/>
+      <w:numFmt w:val="bullet"/>
+      <w:lvlText w:val=""/>
+      <w:lvlJc w:val="left"/>
+      <w:pPr>
+        <w:tabs>
+          <w:tab w:val="num" w:pos="4320"/>
+        </w:tabs>
+        <w:ind w:left="4320" w:hanging="360"/>
+      </w:pPr>
+      <w:rPr>
+        <w:rFonts w:ascii="Wingdings" w:hAnsi="Wingdings" w:hint="default"/>
+        <w:sz w:val="20"/>
+      </w:rPr>
+    </w:lvl>
+    <w:lvl w:ilvl="6" w:tentative="1">
+      <w:start w:val="1"/>
+      <w:numFmt w:val="bullet"/>
+      <w:lvlText w:val=""/>
+      <w:lvlJc w:val="left"/>
+      <w:pPr>
+        <w:tabs>
+          <w:tab w:val="num" w:pos="5040"/>
+        </w:tabs>
+        <w:ind w:left="5040" w:hanging="360"/>
+      </w:pPr>
+      <w:rPr>
+        <w:rFonts w:ascii="Wingdings" w:hAnsi="Wingdings" w:hint="default"/>
+        <w:sz w:val="20"/>
+      </w:rPr>
+    </w:lvl>
+    <w:lvl w:ilvl="7" w:tentative="1">
+      <w:start w:val="1"/>
+      <w:numFmt w:val="bullet"/>
+      <w:lvlText w:val=""/>
+      <w:lvlJc w:val="left"/>
+      <w:pPr>
+        <w:tabs>
+          <w:tab w:val="num" w:pos="5760"/>
+        </w:tabs>
+        <w:ind w:left="5760" w:hanging="360"/>
+      </w:pPr>
+      <w:rPr>
+        <w:rFonts w:ascii="Wingdings" w:hAnsi="Wingdings" w:hint="default"/>
+        <w:sz w:val="20"/>
+      </w:rPr>
+    </w:lvl>
+    <w:lvl w:ilvl="8" w:tentative="1">
+      <w:start w:val="1"/>
+      <w:numFmt w:val="bullet"/>
+      <w:lvlText w:val=""/>
+      <w:lvlJc w:val="left"/>
+      <w:pPr>
+        <w:tabs>
+          <w:tab w:val="num" w:pos="6480"/>
+        </w:tabs>
+        <w:ind w:left="6480" w:hanging="360"/>
+      </w:pPr>
+      <w:rPr>
+        <w:rFonts w:ascii="Wingdings" w:hAnsi="Wingdings" w:hint="default"/>
+        <w:sz w:val="20"/>
+      </w:rPr>
+    </w:lvl>
+  </w:abstractNum>
+  <w:abstractNum w:abstractNumId="18" w15:restartNumberingAfterBreak="0">
+    <w:nsid w:val="615B3C19"/>
+    <w:multiLevelType w:val="multilevel"/>
+    <w:tmpl w:val="742E8824"/>
+    <w:lvl w:ilvl="0">
+      <w:start w:val="1"/>
+      <w:numFmt w:val="bullet"/>
+      <w:lvlText w:val=""/>
+      <w:lvlJc w:val="left"/>
+      <w:pPr>
+        <w:tabs>
+          <w:tab w:val="num" w:pos="720"/>
+        </w:tabs>
+        <w:ind w:left="720" w:hanging="360"/>
+      </w:pPr>
+      <w:rPr>
+        <w:rFonts w:ascii="Symbol" w:hAnsi="Symbol" w:hint="default"/>
+        <w:sz w:val="20"/>
+      </w:rPr>
+    </w:lvl>
+    <w:lvl w:ilvl="1" w:tentative="1">
+      <w:start w:val="1"/>
+      <w:numFmt w:val="bullet"/>
+      <w:lvlText w:val="o"/>
+      <w:lvlJc w:val="left"/>
+      <w:pPr>
+        <w:tabs>
+          <w:tab w:val="num" w:pos="1440"/>
+        </w:tabs>
+        <w:ind w:left="1440" w:hanging="360"/>
+      </w:pPr>
+      <w:rPr>
+        <w:rFonts w:ascii="Courier New" w:hAnsi="Courier New" w:hint="default"/>
+        <w:sz w:val="20"/>
+      </w:rPr>
+    </w:lvl>
+    <w:lvl w:ilvl="2" w:tentative="1">
+      <w:start w:val="1"/>
+      <w:numFmt w:val="bullet"/>
+      <w:lvlText w:val=""/>
+      <w:lvlJc w:val="left"/>
+      <w:pPr>
+        <w:tabs>
+          <w:tab w:val="num" w:pos="2160"/>
+        </w:tabs>
+        <w:ind w:left="2160" w:hanging="360"/>
+      </w:pPr>
+      <w:rPr>
+        <w:rFonts w:ascii="Wingdings" w:hAnsi="Wingdings" w:hint="default"/>
+        <w:sz w:val="20"/>
+      </w:rPr>
+    </w:lvl>
+    <w:lvl w:ilvl="3" w:tentative="1">
+      <w:start w:val="1"/>
+      <w:numFmt w:val="bullet"/>
+      <w:lvlText w:val=""/>
+      <w:lvlJc w:val="left"/>
+      <w:pPr>
+        <w:tabs>
+          <w:tab w:val="num" w:pos="2880"/>
+        </w:tabs>
+        <w:ind w:left="2880" w:hanging="360"/>
+      </w:pPr>
+      <w:rPr>
+        <w:rFonts w:ascii="Wingdings" w:hAnsi="Wingdings" w:hint="default"/>
+        <w:sz w:val="20"/>
+      </w:rPr>
+    </w:lvl>
+    <w:lvl w:ilvl="4" w:tentative="1">
+      <w:start w:val="1"/>
+      <w:numFmt w:val="bullet"/>
+      <w:lvlText w:val=""/>
+      <w:lvlJc w:val="left"/>
+      <w:pPr>
+        <w:tabs>
+          <w:tab w:val="num" w:pos="3600"/>
+        </w:tabs>
+        <w:ind w:left="3600" w:hanging="360"/>
+      </w:pPr>
+      <w:rPr>
+        <w:rFonts w:ascii="Wingdings" w:hAnsi="Wingdings" w:hint="default"/>
+        <w:sz w:val="20"/>
+      </w:rPr>
+    </w:lvl>
+    <w:lvl w:ilvl="5" w:tentative="1">
+      <w:start w:val="1"/>
+      <w:numFmt w:val="bullet"/>
+      <w:lvlText w:val=""/>
+      <w:lvlJc w:val="left"/>
+      <w:pPr>
+        <w:tabs>
+          <w:tab w:val="num" w:pos="4320"/>
+        </w:tabs>
+        <w:ind w:left="4320" w:hanging="360"/>
+      </w:pPr>
+      <w:rPr>
+        <w:rFonts w:ascii="Wingdings" w:hAnsi="Wingdings" w:hint="default"/>
+        <w:sz w:val="20"/>
+      </w:rPr>
+    </w:lvl>
+    <w:lvl w:ilvl="6" w:tentative="1">
+      <w:start w:val="1"/>
+      <w:numFmt w:val="bullet"/>
+      <w:lvlText w:val=""/>
+      <w:lvlJc w:val="left"/>
+      <w:pPr>
+        <w:tabs>
+          <w:tab w:val="num" w:pos="5040"/>
+        </w:tabs>
+        <w:ind w:left="5040" w:hanging="360"/>
+      </w:pPr>
+      <w:rPr>
+        <w:rFonts w:ascii="Wingdings" w:hAnsi="Wingdings" w:hint="default"/>
+        <w:sz w:val="20"/>
+      </w:rPr>
+    </w:lvl>
+    <w:lvl w:ilvl="7" w:tentative="1">
+      <w:start w:val="1"/>
+      <w:numFmt w:val="bullet"/>
+      <w:lvlText w:val=""/>
+      <w:lvlJc w:val="left"/>
+      <w:pPr>
+        <w:tabs>
+          <w:tab w:val="num" w:pos="5760"/>
+        </w:tabs>
+        <w:ind w:left="5760" w:hanging="360"/>
+      </w:pPr>
+      <w:rPr>
+        <w:rFonts w:ascii="Wingdings" w:hAnsi="Wingdings" w:hint="default"/>
+        <w:sz w:val="20"/>
+      </w:rPr>
+    </w:lvl>
+    <w:lvl w:ilvl="8" w:tentative="1">
+      <w:start w:val="1"/>
+      <w:numFmt w:val="bullet"/>
+      <w:lvlText w:val=""/>
+      <w:lvlJc w:val="left"/>
+      <w:pPr>
+        <w:tabs>
+          <w:tab w:val="num" w:pos="6480"/>
+        </w:tabs>
+        <w:ind w:left="6480" w:hanging="360"/>
+      </w:pPr>
+      <w:rPr>
+        <w:rFonts w:ascii="Wingdings" w:hAnsi="Wingdings" w:hint="default"/>
+        <w:sz w:val="20"/>
+      </w:rPr>
+    </w:lvl>
+  </w:abstractNum>
+  <w:abstractNum w:abstractNumId="19" w15:restartNumberingAfterBreak="0">
+    <w:nsid w:val="65FF35F0"/>
+    <w:multiLevelType w:val="multilevel"/>
+    <w:tmpl w:val="048CD028"/>
+    <w:lvl w:ilvl="0">
+      <w:start w:val="1"/>
+      <w:numFmt w:val="bullet"/>
+      <w:lvlText w:val=""/>
+      <w:lvlJc w:val="left"/>
+      <w:pPr>
+        <w:tabs>
+          <w:tab w:val="num" w:pos="720"/>
+        </w:tabs>
+        <w:ind w:left="720" w:hanging="360"/>
+      </w:pPr>
+      <w:rPr>
+        <w:rFonts w:ascii="Symbol" w:hAnsi="Symbol" w:hint="default"/>
+        <w:sz w:val="20"/>
+      </w:rPr>
+    </w:lvl>
+    <w:lvl w:ilvl="1" w:tentative="1">
+      <w:start w:val="1"/>
+      <w:numFmt w:val="bullet"/>
+      <w:lvlText w:val="o"/>
+      <w:lvlJc w:val="left"/>
+      <w:pPr>
+        <w:tabs>
+          <w:tab w:val="num" w:pos="1440"/>
+        </w:tabs>
+        <w:ind w:left="1440" w:hanging="360"/>
+      </w:pPr>
+      <w:rPr>
+        <w:rFonts w:ascii="Courier New" w:hAnsi="Courier New" w:hint="default"/>
+        <w:sz w:val="20"/>
+      </w:rPr>
+    </w:lvl>
+    <w:lvl w:ilvl="2" w:tentative="1">
+      <w:start w:val="1"/>
+      <w:numFmt w:val="bullet"/>
+      <w:lvlText w:val=""/>
+      <w:lvlJc w:val="left"/>
+      <w:pPr>
+        <w:tabs>
+          <w:tab w:val="num" w:pos="2160"/>
+        </w:tabs>
+        <w:ind w:left="2160" w:hanging="360"/>
+      </w:pPr>
+      <w:rPr>
+        <w:rFonts w:ascii="Wingdings" w:hAnsi="Wingdings" w:hint="default"/>
+        <w:sz w:val="20"/>
+      </w:rPr>
+    </w:lvl>
+    <w:lvl w:ilvl="3" w:tentative="1">
+      <w:start w:val="1"/>
+      <w:numFmt w:val="bullet"/>
+      <w:lvlText w:val=""/>
+      <w:lvlJc w:val="left"/>
+      <w:pPr>
+        <w:tabs>
+          <w:tab w:val="num" w:pos="2880"/>
+        </w:tabs>
+        <w:ind w:left="2880" w:hanging="360"/>
+      </w:pPr>
+      <w:rPr>
+        <w:rFonts w:ascii="Wingdings" w:hAnsi="Wingdings" w:hint="default"/>
+        <w:sz w:val="20"/>
+      </w:rPr>
+    </w:lvl>
+    <w:lvl w:ilvl="4" w:tentative="1">
+      <w:start w:val="1"/>
+      <w:numFmt w:val="bullet"/>
+      <w:lvlText w:val=""/>
+      <w:lvlJc w:val="left"/>
+      <w:pPr>
+        <w:tabs>
+          <w:tab w:val="num" w:pos="3600"/>
+        </w:tabs>
+        <w:ind w:left="3600" w:hanging="360"/>
+      </w:pPr>
+      <w:rPr>
+        <w:rFonts w:ascii="Wingdings" w:hAnsi="Wingdings" w:hint="default"/>
+        <w:sz w:val="20"/>
+      </w:rPr>
+    </w:lvl>
+    <w:lvl w:ilvl="5" w:tentative="1">
+      <w:start w:val="1"/>
+      <w:numFmt w:val="bullet"/>
+      <w:lvlText w:val=""/>
+      <w:lvlJc w:val="left"/>
+      <w:pPr>
+        <w:tabs>
+          <w:tab w:val="num" w:pos="4320"/>
+        </w:tabs>
+        <w:ind w:left="4320" w:hanging="360"/>
+      </w:pPr>
+      <w:rPr>
+        <w:rFonts w:ascii="Wingdings" w:hAnsi="Wingdings" w:hint="default"/>
+        <w:sz w:val="20"/>
+      </w:rPr>
+    </w:lvl>
+    <w:lvl w:ilvl="6" w:tentative="1">
+      <w:start w:val="1"/>
+      <w:numFmt w:val="bullet"/>
+      <w:lvlText w:val=""/>
+      <w:lvlJc w:val="left"/>
+      <w:pPr>
+        <w:tabs>
+          <w:tab w:val="num" w:pos="5040"/>
+        </w:tabs>
+        <w:ind w:left="5040" w:hanging="360"/>
+      </w:pPr>
+      <w:rPr>
+        <w:rFonts w:ascii="Wingdings" w:hAnsi="Wingdings" w:hint="default"/>
+        <w:sz w:val="20"/>
+      </w:rPr>
+    </w:lvl>
+    <w:lvl w:ilvl="7" w:tentative="1">
+      <w:start w:val="1"/>
+      <w:numFmt w:val="bullet"/>
+      <w:lvlText w:val=""/>
+      <w:lvlJc w:val="left"/>
+      <w:pPr>
+        <w:tabs>
+          <w:tab w:val="num" w:pos="5760"/>
+        </w:tabs>
+        <w:ind w:left="5760" w:hanging="360"/>
+      </w:pPr>
+      <w:rPr>
+        <w:rFonts w:ascii="Wingdings" w:hAnsi="Wingdings" w:hint="default"/>
+        <w:sz w:val="20"/>
+      </w:rPr>
+    </w:lvl>
+    <w:lvl w:ilvl="8" w:tentative="1">
+      <w:start w:val="1"/>
+      <w:numFmt w:val="bullet"/>
+      <w:lvlText w:val=""/>
+      <w:lvlJc w:val="left"/>
+      <w:pPr>
+        <w:tabs>
+          <w:tab w:val="num" w:pos="6480"/>
+        </w:tabs>
+        <w:ind w:left="6480" w:hanging="360"/>
+      </w:pPr>
+      <w:rPr>
+        <w:rFonts w:ascii="Wingdings" w:hAnsi="Wingdings" w:hint="default"/>
+        <w:sz w:val="20"/>
+      </w:rPr>
+    </w:lvl>
+  </w:abstractNum>
+  <w:abstractNum w:abstractNumId="20" w15:restartNumberingAfterBreak="0">
+    <w:nsid w:val="710348C1"/>
+    <w:multiLevelType w:val="multilevel"/>
+    <w:tmpl w:val="AB5C52EA"/>
+    <w:lvl w:ilvl="0">
+      <w:start w:val="1"/>
+      <w:numFmt w:val="bullet"/>
+      <w:lvlText w:val=""/>
+      <w:lvlJc w:val="left"/>
+      <w:pPr>
+        <w:tabs>
+          <w:tab w:val="num" w:pos="720"/>
+        </w:tabs>
+        <w:ind w:left="720" w:hanging="360"/>
+      </w:pPr>
+      <w:rPr>
+        <w:rFonts w:ascii="Symbol" w:hAnsi="Symbol" w:hint="default"/>
+        <w:sz w:val="20"/>
+      </w:rPr>
+    </w:lvl>
+    <w:lvl w:ilvl="1" w:tentative="1">
+      <w:start w:val="1"/>
+      <w:numFmt w:val="bullet"/>
+      <w:lvlText w:val="o"/>
+      <w:lvlJc w:val="left"/>
+      <w:pPr>
+        <w:tabs>
+          <w:tab w:val="num" w:pos="1440"/>
+        </w:tabs>
+        <w:ind w:left="1440" w:hanging="360"/>
+      </w:pPr>
+      <w:rPr>
+        <w:rFonts w:ascii="Courier New" w:hAnsi="Courier New" w:hint="default"/>
+        <w:sz w:val="20"/>
+      </w:rPr>
+    </w:lvl>
+    <w:lvl w:ilvl="2" w:tentative="1">
+      <w:start w:val="1"/>
+      <w:numFmt w:val="bullet"/>
+      <w:lvlText w:val=""/>
+      <w:lvlJc w:val="left"/>
+      <w:pPr>
+        <w:tabs>
+          <w:tab w:val="num" w:pos="2160"/>
+        </w:tabs>
+        <w:ind w:left="2160" w:hanging="360"/>
+      </w:pPr>
+      <w:rPr>
+        <w:rFonts w:ascii="Wingdings" w:hAnsi="Wingdings" w:hint="default"/>
+        <w:sz w:val="20"/>
+      </w:rPr>
+    </w:lvl>
+    <w:lvl w:ilvl="3" w:tentative="1">
+      <w:start w:val="1"/>
+      <w:numFmt w:val="bullet"/>
+      <w:lvlText w:val=""/>
+      <w:lvlJc w:val="left"/>
+      <w:pPr>
+        <w:tabs>
+          <w:tab w:val="num" w:pos="2880"/>
+        </w:tabs>
+        <w:ind w:left="2880" w:hanging="360"/>
+      </w:pPr>
+      <w:rPr>
+        <w:rFonts w:ascii="Wingdings" w:hAnsi="Wingdings" w:hint="default"/>
+        <w:sz w:val="20"/>
+      </w:rPr>
+    </w:lvl>
+    <w:lvl w:ilvl="4" w:tentative="1">
+      <w:start w:val="1"/>
+      <w:numFmt w:val="bullet"/>
+      <w:lvlText w:val=""/>
+      <w:lvlJc w:val="left"/>
+      <w:pPr>
+        <w:tabs>
+          <w:tab w:val="num" w:pos="3600"/>
+        </w:tabs>
+        <w:ind w:left="3600" w:hanging="360"/>
+      </w:pPr>
+      <w:rPr>
+        <w:rFonts w:ascii="Wingdings" w:hAnsi="Wingdings" w:hint="default"/>
+        <w:sz w:val="20"/>
+      </w:rPr>
+    </w:lvl>
+    <w:lvl w:ilvl="5" w:tentative="1">
+      <w:start w:val="1"/>
+      <w:numFmt w:val="bullet"/>
+      <w:lvlText w:val=""/>
+      <w:lvlJc w:val="left"/>
+      <w:pPr>
+        <w:tabs>
+          <w:tab w:val="num" w:pos="4320"/>
+        </w:tabs>
+        <w:ind w:left="4320" w:hanging="360"/>
+      </w:pPr>
+      <w:rPr>
+        <w:rFonts w:ascii="Wingdings" w:hAnsi="Wingdings" w:hint="default"/>
+        <w:sz w:val="20"/>
+      </w:rPr>
+    </w:lvl>
+    <w:lvl w:ilvl="6" w:tentative="1">
+      <w:start w:val="1"/>
+      <w:numFmt w:val="bullet"/>
+      <w:lvlText w:val=""/>
+      <w:lvlJc w:val="left"/>
+      <w:pPr>
+        <w:tabs>
+          <w:tab w:val="num" w:pos="5040"/>
+        </w:tabs>
+        <w:ind w:left="5040" w:hanging="360"/>
+      </w:pPr>
+      <w:rPr>
+        <w:rFonts w:ascii="Wingdings" w:hAnsi="Wingdings" w:hint="default"/>
+        <w:sz w:val="20"/>
+      </w:rPr>
+    </w:lvl>
+    <w:lvl w:ilvl="7" w:tentative="1">
+      <w:start w:val="1"/>
+      <w:numFmt w:val="bullet"/>
+      <w:lvlText w:val=""/>
+      <w:lvlJc w:val="left"/>
+      <w:pPr>
+        <w:tabs>
+          <w:tab w:val="num" w:pos="5760"/>
+        </w:tabs>
+        <w:ind w:left="5760" w:hanging="360"/>
+      </w:pPr>
+      <w:rPr>
+        <w:rFonts w:ascii="Wingdings" w:hAnsi="Wingdings" w:hint="default"/>
+        <w:sz w:val="20"/>
+      </w:rPr>
+    </w:lvl>
+    <w:lvl w:ilvl="8" w:tentative="1">
+      <w:start w:val="1"/>
+      <w:numFmt w:val="bullet"/>
+      <w:lvlText w:val=""/>
+      <w:lvlJc w:val="left"/>
+      <w:pPr>
+        <w:tabs>
+          <w:tab w:val="num" w:pos="6480"/>
+        </w:tabs>
+        <w:ind w:left="6480" w:hanging="360"/>
+      </w:pPr>
+      <w:rPr>
+        <w:rFonts w:ascii="Wingdings" w:hAnsi="Wingdings" w:hint="default"/>
+        <w:sz w:val="20"/>
+      </w:rPr>
+    </w:lvl>
+  </w:abstractNum>
+  <w:abstractNum w:abstractNumId="21" w15:restartNumberingAfterBreak="0">
+    <w:nsid w:val="71D54881"/>
+    <w:multiLevelType w:val="multilevel"/>
+    <w:tmpl w:val="85AA70C0"/>
+    <w:lvl w:ilvl="0">
+      <w:start w:val="1"/>
+      <w:numFmt w:val="bullet"/>
+      <w:lvlText w:val=""/>
+      <w:lvlJc w:val="left"/>
+      <w:pPr>
+        <w:tabs>
+          <w:tab w:val="num" w:pos="720"/>
+        </w:tabs>
+        <w:ind w:left="720" w:hanging="360"/>
+      </w:pPr>
+      <w:rPr>
+        <w:rFonts w:ascii="Symbol" w:hAnsi="Symbol" w:hint="default"/>
+        <w:sz w:val="20"/>
+      </w:rPr>
+    </w:lvl>
+    <w:lvl w:ilvl="1" w:tentative="1">
+      <w:start w:val="1"/>
+      <w:numFmt w:val="bullet"/>
+      <w:lvlText w:val="o"/>
+      <w:lvlJc w:val="left"/>
+      <w:pPr>
+        <w:tabs>
+          <w:tab w:val="num" w:pos="1440"/>
+        </w:tabs>
+        <w:ind w:left="1440" w:hanging="360"/>
+      </w:pPr>
+      <w:rPr>
+        <w:rFonts w:ascii="Courier New" w:hAnsi="Courier New" w:hint="default"/>
+        <w:sz w:val="20"/>
+      </w:rPr>
+    </w:lvl>
+    <w:lvl w:ilvl="2" w:tentative="1">
+      <w:start w:val="1"/>
+      <w:numFmt w:val="bullet"/>
+      <w:lvlText w:val=""/>
+      <w:lvlJc w:val="left"/>
+      <w:pPr>
+        <w:tabs>
+          <w:tab w:val="num" w:pos="2160"/>
+        </w:tabs>
+        <w:ind w:left="2160" w:hanging="360"/>
+      </w:pPr>
+      <w:rPr>
+        <w:rFonts w:ascii="Wingdings" w:hAnsi="Wingdings" w:hint="default"/>
+        <w:sz w:val="20"/>
+      </w:rPr>
+    </w:lvl>
+    <w:lvl w:ilvl="3" w:tentative="1">
+      <w:start w:val="1"/>
+      <w:numFmt w:val="bullet"/>
+      <w:lvlText w:val=""/>
+      <w:lvlJc w:val="left"/>
+      <w:pPr>
+        <w:tabs>
+          <w:tab w:val="num" w:pos="2880"/>
+        </w:tabs>
+        <w:ind w:left="2880" w:hanging="360"/>
+      </w:pPr>
+      <w:rPr>
+        <w:rFonts w:ascii="Wingdings" w:hAnsi="Wingdings" w:hint="default"/>
+        <w:sz w:val="20"/>
+      </w:rPr>
+    </w:lvl>
+    <w:lvl w:ilvl="4" w:tentative="1">
+      <w:start w:val="1"/>
+      <w:numFmt w:val="bullet"/>
+      <w:lvlText w:val=""/>
+      <w:lvlJc w:val="left"/>
+      <w:pPr>
+        <w:tabs>
+          <w:tab w:val="num" w:pos="3600"/>
+        </w:tabs>
+        <w:ind w:left="3600" w:hanging="360"/>
+      </w:pPr>
+      <w:rPr>
+        <w:rFonts w:ascii="Wingdings" w:hAnsi="Wingdings" w:hint="default"/>
+        <w:sz w:val="20"/>
+      </w:rPr>
+    </w:lvl>
+    <w:lvl w:ilvl="5" w:tentative="1">
+      <w:start w:val="1"/>
+      <w:numFmt w:val="bullet"/>
+      <w:lvlText w:val=""/>
+      <w:lvlJc w:val="left"/>
+      <w:pPr>
+        <w:tabs>
+          <w:tab w:val="num" w:pos="4320"/>
+        </w:tabs>
+        <w:ind w:left="4320" w:hanging="360"/>
+      </w:pPr>
+      <w:rPr>
+        <w:rFonts w:ascii="Wingdings" w:hAnsi="Wingdings" w:hint="default"/>
+        <w:sz w:val="20"/>
+      </w:rPr>
+    </w:lvl>
+    <w:lvl w:ilvl="6" w:tentative="1">
+      <w:start w:val="1"/>
+      <w:numFmt w:val="bullet"/>
+      <w:lvlText w:val=""/>
+      <w:lvlJc w:val="left"/>
+      <w:pPr>
+        <w:tabs>
+          <w:tab w:val="num" w:pos="5040"/>
+        </w:tabs>
+        <w:ind w:left="5040" w:hanging="360"/>
+      </w:pPr>
+      <w:rPr>
+        <w:rFonts w:ascii="Wingdings" w:hAnsi="Wingdings" w:hint="default"/>
+        <w:sz w:val="20"/>
+      </w:rPr>
+    </w:lvl>
+    <w:lvl w:ilvl="7" w:tentative="1">
+      <w:start w:val="1"/>
+      <w:numFmt w:val="bullet"/>
+      <w:lvlText w:val=""/>
+      <w:lvlJc w:val="left"/>
+      <w:pPr>
+        <w:tabs>
+          <w:tab w:val="num" w:pos="5760"/>
+        </w:tabs>
+        <w:ind w:left="5760" w:hanging="360"/>
+      </w:pPr>
+      <w:rPr>
+        <w:rFonts w:ascii="Wingdings" w:hAnsi="Wingdings" w:hint="default"/>
+        <w:sz w:val="20"/>
+      </w:rPr>
+    </w:lvl>
+    <w:lvl w:ilvl="8" w:tentative="1">
+      <w:start w:val="1"/>
+      <w:numFmt w:val="bullet"/>
+      <w:lvlText w:val=""/>
+      <w:lvlJc w:val="left"/>
+      <w:pPr>
+        <w:tabs>
+          <w:tab w:val="num" w:pos="6480"/>
+        </w:tabs>
+        <w:ind w:left="6480" w:hanging="360"/>
+      </w:pPr>
+      <w:rPr>
+        <w:rFonts w:ascii="Wingdings" w:hAnsi="Wingdings" w:hint="default"/>
+        <w:sz w:val="20"/>
+      </w:rPr>
+    </w:lvl>
+  </w:abstractNum>
+  <w:abstractNum w:abstractNumId="22" w15:restartNumberingAfterBreak="0">
+    <w:nsid w:val="78760E50"/>
+    <w:multiLevelType w:val="multilevel"/>
+    <w:tmpl w:val="8B26A9B4"/>
+    <w:lvl w:ilvl="0">
+      <w:start w:val="1"/>
+      <w:numFmt w:val="bullet"/>
+      <w:lvlText w:val=""/>
+      <w:lvlJc w:val="left"/>
+      <w:pPr>
+        <w:tabs>
+          <w:tab w:val="num" w:pos="720"/>
+        </w:tabs>
+        <w:ind w:left="720" w:hanging="360"/>
+      </w:pPr>
+      <w:rPr>
+        <w:rFonts w:ascii="Symbol" w:hAnsi="Symbol" w:hint="default"/>
+        <w:sz w:val="20"/>
+      </w:rPr>
+    </w:lvl>
+    <w:lvl w:ilvl="1" w:tentative="1">
+      <w:start w:val="1"/>
+      <w:numFmt w:val="bullet"/>
+      <w:lvlText w:val="o"/>
+      <w:lvlJc w:val="left"/>
+      <w:pPr>
+        <w:tabs>
+          <w:tab w:val="num" w:pos="1440"/>
+        </w:tabs>
+        <w:ind w:left="1440" w:hanging="360"/>
+      </w:pPr>
+      <w:rPr>
+        <w:rFonts w:ascii="Courier New" w:hAnsi="Courier New" w:hint="default"/>
+        <w:sz w:val="20"/>
+      </w:rPr>
+    </w:lvl>
+    <w:lvl w:ilvl="2" w:tentative="1">
+      <w:start w:val="1"/>
+      <w:numFmt w:val="bullet"/>
+      <w:lvlText w:val=""/>
+      <w:lvlJc w:val="left"/>
+      <w:pPr>
+        <w:tabs>
+          <w:tab w:val="num" w:pos="2160"/>
+        </w:tabs>
+        <w:ind w:left="2160" w:hanging="360"/>
+      </w:pPr>
+      <w:rPr>
+        <w:rFonts w:ascii="Wingdings" w:hAnsi="Wingdings" w:hint="default"/>
+        <w:sz w:val="20"/>
+      </w:rPr>
+    </w:lvl>
+    <w:lvl w:ilvl="3" w:tentative="1">
+      <w:start w:val="1"/>
+      <w:numFmt w:val="bullet"/>
+      <w:lvlText w:val=""/>
+      <w:lvlJc w:val="left"/>
+      <w:pPr>
+        <w:tabs>
+          <w:tab w:val="num" w:pos="2880"/>
+        </w:tabs>
+        <w:ind w:left="2880" w:hanging="360"/>
+      </w:pPr>
+      <w:rPr>
+        <w:rFonts w:ascii="Wingdings" w:hAnsi="Wingdings" w:hint="default"/>
+        <w:sz w:val="20"/>
+      </w:rPr>
+    </w:lvl>
+    <w:lvl w:ilvl="4" w:tentative="1">
+      <w:start w:val="1"/>
+      <w:numFmt w:val="bullet"/>
+      <w:lvlText w:val=""/>
+      <w:lvlJc w:val="left"/>
+      <w:pPr>
+        <w:tabs>
+          <w:tab w:val="num" w:pos="3600"/>
+        </w:tabs>
+        <w:ind w:left="3600" w:hanging="360"/>
+      </w:pPr>
+      <w:rPr>
+        <w:rFonts w:ascii="Wingdings" w:hAnsi="Wingdings" w:hint="default"/>
+        <w:sz w:val="20"/>
+      </w:rPr>
+    </w:lvl>
+    <w:lvl w:ilvl="5" w:tentative="1">
+      <w:start w:val="1"/>
+      <w:numFmt w:val="bullet"/>
+      <w:lvlText w:val=""/>
+      <w:lvlJc w:val="left"/>
+      <w:pPr>
+        <w:tabs>
+          <w:tab w:val="num" w:pos="4320"/>
+        </w:tabs>
+        <w:ind w:left="4320" w:hanging="360"/>
+      </w:pPr>
+      <w:rPr>
+        <w:rFonts w:ascii="Wingdings" w:hAnsi="Wingdings" w:hint="default"/>
+        <w:sz w:val="20"/>
+      </w:rPr>
+    </w:lvl>
+    <w:lvl w:ilvl="6" w:tentative="1">
+      <w:start w:val="1"/>
+      <w:numFmt w:val="bullet"/>
+      <w:lvlText w:val=""/>
+      <w:lvlJc w:val="left"/>
+      <w:pPr>
+        <w:tabs>
+          <w:tab w:val="num" w:pos="5040"/>
+        </w:tabs>
+        <w:ind w:left="5040" w:hanging="360"/>
+      </w:pPr>
+      <w:rPr>
+        <w:rFonts w:ascii="Wingdings" w:hAnsi="Wingdings" w:hint="default"/>
+        <w:sz w:val="20"/>
+      </w:rPr>
+    </w:lvl>
+    <w:lvl w:ilvl="7" w:tentative="1">
+      <w:start w:val="1"/>
+      <w:numFmt w:val="bullet"/>
+      <w:lvlText w:val=""/>
+      <w:lvlJc w:val="left"/>
+      <w:pPr>
+        <w:tabs>
+          <w:tab w:val="num" w:pos="5760"/>
+        </w:tabs>
+        <w:ind w:left="5760" w:hanging="360"/>
+      </w:pPr>
+      <w:rPr>
+        <w:rFonts w:ascii="Wingdings" w:hAnsi="Wingdings" w:hint="default"/>
+        <w:sz w:val="20"/>
+      </w:rPr>
+    </w:lvl>
+    <w:lvl w:ilvl="8" w:tentative="1">
+      <w:start w:val="1"/>
+      <w:numFmt w:val="bullet"/>
+      <w:lvlText w:val=""/>
+      <w:lvlJc w:val="left"/>
+      <w:pPr>
+        <w:tabs>
+          <w:tab w:val="num" w:pos="6480"/>
+        </w:tabs>
+        <w:ind w:left="6480" w:hanging="360"/>
+      </w:pPr>
+      <w:rPr>
+        <w:rFonts w:ascii="Wingdings" w:hAnsi="Wingdings" w:hint="default"/>
+        <w:sz w:val="20"/>
+      </w:rPr>
+    </w:lvl>
+  </w:abstractNum>
+  <w:num w:numId="1" w16cid:durableId="646209250">
+    <w:abstractNumId w:val="16"/>
+  </w:num>
+  <w:num w:numId="2" w16cid:durableId="414863251">
+    <w:abstractNumId w:val="18"/>
+  </w:num>
+  <w:num w:numId="3" w16cid:durableId="1818185211">
+    <w:abstractNumId w:val="21"/>
+  </w:num>
+  <w:num w:numId="4" w16cid:durableId="1832064632">
+    <w:abstractNumId w:val="17"/>
+  </w:num>
+  <w:num w:numId="5" w16cid:durableId="7878888">
+    <w:abstractNumId w:val="11"/>
+  </w:num>
+  <w:num w:numId="6" w16cid:durableId="417141027">
+    <w:abstractNumId w:val="14"/>
+  </w:num>
+  <w:num w:numId="7" w16cid:durableId="1753088296">
+    <w:abstractNumId w:val="2"/>
+  </w:num>
+  <w:num w:numId="8" w16cid:durableId="930629084">
+    <w:abstractNumId w:val="6"/>
+  </w:num>
+  <w:num w:numId="9" w16cid:durableId="1906336194">
+    <w:abstractNumId w:val="3"/>
+  </w:num>
+  <w:num w:numId="10" w16cid:durableId="1019043962">
+    <w:abstractNumId w:val="9"/>
+  </w:num>
+  <w:num w:numId="11" w16cid:durableId="1400515941">
+    <w:abstractNumId w:val="0"/>
+  </w:num>
+  <w:num w:numId="12" w16cid:durableId="1386566157">
+    <w:abstractNumId w:val="7"/>
+  </w:num>
+  <w:num w:numId="13" w16cid:durableId="84301166">
+    <w:abstractNumId w:val="22"/>
+  </w:num>
+  <w:num w:numId="14" w16cid:durableId="119226125">
+    <w:abstractNumId w:val="5"/>
+  </w:num>
+  <w:num w:numId="15" w16cid:durableId="869076587">
+    <w:abstractNumId w:val="1"/>
+  </w:num>
+  <w:num w:numId="16" w16cid:durableId="1704399878">
+    <w:abstractNumId w:val="15"/>
+  </w:num>
+  <w:num w:numId="17" w16cid:durableId="703677047">
+    <w:abstractNumId w:val="20"/>
+  </w:num>
+  <w:num w:numId="18" w16cid:durableId="925455347">
+    <w:abstractNumId w:val="8"/>
+  </w:num>
+  <w:num w:numId="19" w16cid:durableId="824592850">
+    <w:abstractNumId w:val="13"/>
+  </w:num>
+  <w:num w:numId="20" w16cid:durableId="1559824459">
+    <w:abstractNumId w:val="12"/>
+  </w:num>
+  <w:num w:numId="21" w16cid:durableId="262343527">
+    <w:abstractNumId w:val="19"/>
+  </w:num>
+  <w:num w:numId="22" w16cid:durableId="1681397431">
+    <w:abstractNumId w:val="10"/>
+  </w:num>
+  <w:num w:numId="23" w16cid:durableId="933629500">
+    <w:abstractNumId w:val="4"/>
+  </w:num>
+</w:numbering>
 </file>
 
 <file path=word/styles.xml><?xml version="1.0" encoding="utf-8"?>
@@ -480,7 +4888,6 @@
     <w:next w:val="Normale"/>
     <w:link w:val="Titolo3Carattere"/>
     <w:uiPriority w:val="9"/>
-    <w:semiHidden/>
     <w:unhideWhenUsed/>
     <w:qFormat/>
     <w:rsid w:val="00010805"/>
@@ -632,7 +5039,6 @@
   <w:style w:type="character" w:default="1" w:styleId="Carpredefinitoparagrafo">
     <w:name w:val="Default Paragraph Font"/>
     <w:uiPriority w:val="1"/>
-    <w:semiHidden/>
     <w:unhideWhenUsed/>
   </w:style>
   <w:style w:type="table" w:default="1" w:styleId="Tabellanormale">
@@ -688,7 +5094,6 @@
     <w:basedOn w:val="Carpredefinitoparagrafo"/>
     <w:link w:val="Titolo3"/>
     <w:uiPriority w:val="9"/>
-    <w:semiHidden/>
     <w:rsid w:val="00010805"/>
     <w:rPr>
       <w:rFonts w:eastAsiaTheme="majorEastAsia" w:cstheme="majorBidi"/>
@@ -944,6 +5349,29 @@
       <w:smallCaps/>
       <w:color w:val="0F4761" w:themeColor="accent1" w:themeShade="BF"/>
       <w:spacing w:val="5"/>
+    </w:rPr>
+  </w:style>
+  <w:style w:type="character" w:styleId="Collegamentoipertestuale">
+    <w:name w:val="Hyperlink"/>
+    <w:basedOn w:val="Carpredefinitoparagrafo"/>
+    <w:uiPriority w:val="99"/>
+    <w:unhideWhenUsed/>
+    <w:rsid w:val="00F634C0"/>
+    <w:rPr>
+      <w:color w:val="467886" w:themeColor="hyperlink"/>
+      <w:u w:val="single"/>
+    </w:rPr>
+  </w:style>
+  <w:style w:type="character" w:styleId="Menzionenonrisolta">
+    <w:name w:val="Unresolved Mention"/>
+    <w:basedOn w:val="Carpredefinitoparagrafo"/>
+    <w:uiPriority w:val="99"/>
+    <w:semiHidden/>
+    <w:unhideWhenUsed/>
+    <w:rsid w:val="00F634C0"/>
+    <w:rPr>
+      <w:color w:val="605E5C"/>
+      <w:shd w:val="clear" w:color="auto" w:fill="E1DFDD"/>
     </w:rPr>
   </w:style>
 </w:styles>

</xml_diff>